<commit_message>
Doc fix. Small code fix.
</commit_message>
<xml_diff>
--- a/docs/ExactDopplerRUS.docx
+++ b/docs/ExactDopplerRUS.docx
@@ -8,22 +8,6 @@
       </w:pPr>
     </w:p>
     <w:p/>
-    <w:p>
-      <w:pPr>
-        <w:jc w:val="center"/>
-        <w:rPr>
-          <w:lang w:val="en-US"/>
-        </w:rPr>
-      </w:pPr>
-    </w:p>
-    <w:p>
-      <w:pPr>
-        <w:jc w:val="center"/>
-        <w:rPr>
-          <w:lang w:val="en-US"/>
-        </w:rPr>
-      </w:pPr>
-    </w:p>
     <w:p>
       <w:pPr>
         <w:jc w:val="center"/>
@@ -110,10 +94,10 @@
             <v:path o:extrusionok="f" gradientshapeok="t" o:connecttype="rect"/>
             <o:lock v:ext="edit" aspectratio="t"/>
           </v:shapetype>
-          <v:shape id="_x0000_i1025" type="#_x0000_t75" style="width:185.95pt;height:169.65pt" o:ole="">
+          <v:shape id="_x0000_i1025" type="#_x0000_t75" style="width:185.85pt;height:169.95pt" o:ole="">
             <v:imagedata r:id="rId8" o:title=""/>
           </v:shape>
-          <o:OLEObject Type="Embed" ProgID="Visio.Drawing.15" ShapeID="_x0000_i1025" DrawAspect="Content" ObjectID="_1522007420" r:id="rId9"/>
+          <o:OLEObject Type="Embed" ProgID="Visio.Drawing.15" ShapeID="_x0000_i1025" DrawAspect="Content" ObjectID="_1535638110" r:id="rId9"/>
         </w:object>
       </w:r>
     </w:p>
@@ -170,12 +154,14 @@
       <w:pPr>
         <w:jc w:val="right"/>
         <w:rPr>
+          <w:color w:val="1F4E79" w:themeColor="accent1" w:themeShade="80"/>
           <w:sz w:val="32"/>
           <w:szCs w:val="32"/>
         </w:rPr>
       </w:pPr>
       <w:r>
         <w:rPr>
+          <w:color w:val="1F4E79" w:themeColor="accent1" w:themeShade="80"/>
           <w:sz w:val="32"/>
           <w:szCs w:val="32"/>
         </w:rPr>
@@ -184,27 +170,60 @@
     </w:p>
     <w:p>
       <w:pPr>
+        <w:jc w:val="right"/>
+        <w:rPr>
+          <w:color w:val="1F4E79" w:themeColor="accent1" w:themeShade="80"/>
+          <w:sz w:val="32"/>
+          <w:szCs w:val="32"/>
+        </w:rPr>
+      </w:pPr>
+      <w:r>
+        <w:rPr>
+          <w:color w:val="1F4E79" w:themeColor="accent1" w:themeShade="80"/>
+          <w:sz w:val="32"/>
+          <w:szCs w:val="32"/>
+        </w:rPr>
+        <w:t>17.09.2016</w:t>
+      </w:r>
+    </w:p>
+    <w:p>
+      <w:pPr>
         <w:jc w:val="center"/>
+        <w:rPr>
+          <w:color w:val="1F4E79" w:themeColor="accent1" w:themeShade="80"/>
+        </w:rPr>
       </w:pPr>
     </w:p>
     <w:p>
       <w:pPr>
         <w:jc w:val="center"/>
+        <w:rPr>
+          <w:color w:val="1F4E79" w:themeColor="accent1" w:themeShade="80"/>
+        </w:rPr>
       </w:pPr>
     </w:p>
     <w:p>
       <w:pPr>
         <w:jc w:val="center"/>
+        <w:rPr>
+          <w:color w:val="1F4E79" w:themeColor="accent1" w:themeShade="80"/>
+        </w:rPr>
       </w:pPr>
     </w:p>
     <w:p>
       <w:pPr>
         <w:jc w:val="center"/>
+        <w:rPr>
+          <w:color w:val="1F4E79" w:themeColor="accent1" w:themeShade="80"/>
+        </w:rPr>
       </w:pPr>
     </w:p>
     <w:p>
       <w:pPr>
         <w:jc w:val="center"/>
+        <w:rPr>
+          <w:color w:val="1F4E79" w:themeColor="accent1" w:themeShade="80"/>
+        </w:rPr>
       </w:pPr>
     </w:p>
     <w:p>
@@ -212,12 +231,16 @@
         <w:spacing w:after="0" w:line="240" w:lineRule="auto"/>
         <w:jc w:val="center"/>
         <w:rPr>
+          <w:b/>
+          <w:color w:val="1F4E79" w:themeColor="accent1" w:themeShade="80"/>
           <w:sz w:val="32"/>
           <w:szCs w:val="32"/>
         </w:rPr>
       </w:pPr>
       <w:r>
         <w:rPr>
+          <w:b/>
+          <w:color w:val="1F4E79" w:themeColor="accent1" w:themeShade="80"/>
           <w:sz w:val="32"/>
           <w:szCs w:val="32"/>
         </w:rPr>
@@ -225,10 +248,23 @@
       </w:r>
       <w:r>
         <w:rPr>
+          <w:b/>
+          <w:color w:val="1F4E79" w:themeColor="accent1" w:themeShade="80"/>
           <w:sz w:val="32"/>
           <w:szCs w:val="32"/>
         </w:rPr>
-        <w:t>Череповец</w:t>
+        <w:t>Череп</w:t>
+      </w:r>
+      <w:bookmarkStart w:id="0" w:name="_GoBack"/>
+      <w:bookmarkEnd w:id="0"/>
+      <w:r>
+        <w:rPr>
+          <w:b/>
+          <w:color w:val="1F4E79" w:themeColor="accent1" w:themeShade="80"/>
+          <w:sz w:val="32"/>
+          <w:szCs w:val="32"/>
+        </w:rPr>
+        <w:t>овец</w:t>
       </w:r>
     </w:p>
     <w:p>
@@ -236,36 +272,26 @@
         <w:spacing w:after="0" w:line="240" w:lineRule="auto"/>
         <w:jc w:val="center"/>
         <w:rPr>
+          <w:b/>
+          <w:color w:val="1F4E79" w:themeColor="accent1" w:themeShade="80"/>
           <w:sz w:val="32"/>
           <w:szCs w:val="32"/>
         </w:rPr>
       </w:pPr>
       <w:r>
         <w:rPr>
+          <w:b/>
+          <w:color w:val="1F4E79" w:themeColor="accent1" w:themeShade="80"/>
           <w:sz w:val="32"/>
           <w:szCs w:val="32"/>
         </w:rPr>
         <w:t>2016</w:t>
       </w:r>
     </w:p>
-    <w:p>
-      <w:pPr>
-        <w:pStyle w:val="2"/>
-      </w:pPr>
-      <w:r>
-        <w:lastRenderedPageBreak/>
-        <w:t xml:space="preserve">Структура </w:t>
-      </w:r>
-      <w:r>
-        <w:t>акустического</w:t>
-      </w:r>
-      <w:r>
-        <w:t xml:space="preserve"> доплеровского детектора</w:t>
-      </w:r>
-    </w:p>
     <w:p/>
     <w:p>
       <w:pPr>
+        <w:ind w:left="426"/>
         <w:jc w:val="center"/>
         <w:rPr>
           <w:sz w:val="32"/>
@@ -273,11 +299,11 @@
         </w:rPr>
       </w:pPr>
       <w:r>
-        <w:object w:dxaOrig="8910" w:dyaOrig="5986">
-          <v:shape id="_x0000_i1026" type="#_x0000_t75" style="width:385.65pt;height:259.2pt" o:ole="">
+        <w:object w:dxaOrig="8910" w:dyaOrig="5985">
+          <v:shape id="_x0000_i1027" type="#_x0000_t75" style="width:385.95pt;height:259.55pt" o:ole="">
             <v:imagedata r:id="rId10" o:title=""/>
           </v:shape>
-          <o:OLEObject Type="Embed" ProgID="Visio.Drawing.15" ShapeID="_x0000_i1026" DrawAspect="Content" ObjectID="_1522007421" r:id="rId11"/>
+          <o:OLEObject Type="Embed" ProgID="Visio.Drawing.15" ShapeID="_x0000_i1027" DrawAspect="Content" ObjectID="_1535638111" r:id="rId11"/>
         </w:object>
       </w:r>
     </w:p>
@@ -294,7 +320,21 @@
           <w:sz w:val="24"/>
           <w:szCs w:val="24"/>
         </w:rPr>
-        <w:t>Рисунок 1 – Структурная схема.</w:t>
+        <w:t>Рисунок 1 – Структурная схема</w:t>
+      </w:r>
+      <w:r>
+        <w:rPr>
+          <w:sz w:val="24"/>
+          <w:szCs w:val="24"/>
+        </w:rPr>
+        <w:t xml:space="preserve"> доплеровского акустического детектора</w:t>
+      </w:r>
+      <w:r>
+        <w:rPr>
+          <w:sz w:val="24"/>
+          <w:szCs w:val="24"/>
+        </w:rPr>
+        <w:t>.</w:t>
       </w:r>
     </w:p>
     <w:p>
@@ -313,10 +353,10 @@
       </w:pPr>
       <w:r>
         <w:object w:dxaOrig="8131" w:dyaOrig="8295">
-          <v:shape id="_x0000_i1027" type="#_x0000_t75" style="width:351.25pt;height:358.1pt" o:ole="">
+          <v:shape id="_x0000_i1026" type="#_x0000_t75" style="width:351.65pt;height:358.35pt" o:ole="">
             <v:imagedata r:id="rId12" o:title=""/>
           </v:shape>
-          <o:OLEObject Type="Embed" ProgID="Visio.Drawing.15" ShapeID="_x0000_i1027" DrawAspect="Content" ObjectID="_1522007422" r:id="rId13"/>
+          <o:OLEObject Type="Embed" ProgID="Visio.Drawing.15" ShapeID="_x0000_i1026" DrawAspect="Content" ObjectID="_1535638112" r:id="rId13"/>
         </w:object>
       </w:r>
     </w:p>
@@ -359,16 +399,364 @@
     </w:p>
     <w:p>
       <w:pPr>
-        <w:jc w:val="center"/>
-      </w:pPr>
+        <w:pStyle w:val="2"/>
+        <w:rPr>
+          <w:b/>
+          <w:sz w:val="28"/>
+          <w:szCs w:val="28"/>
+        </w:rPr>
+      </w:pPr>
+      <w:r>
+        <w:rPr>
+          <w:b/>
+          <w:sz w:val="28"/>
+          <w:szCs w:val="28"/>
+        </w:rPr>
+        <w:lastRenderedPageBreak/>
+        <w:t xml:space="preserve">1 </w:t>
+      </w:r>
+      <w:r>
+        <w:rPr>
+          <w:b/>
+          <w:sz w:val="28"/>
+          <w:szCs w:val="28"/>
+        </w:rPr>
+        <w:t>Этапы обработки сигнала</w:t>
+      </w:r>
     </w:p>
     <w:p>
       <w:pPr>
         <w:pStyle w:val="3"/>
-      </w:pPr>
-      <w:r>
-        <w:lastRenderedPageBreak/>
-        <w:t>«Генератор синуса»</w:t>
+        <w:rPr>
+          <w:b/>
+        </w:rPr>
+      </w:pPr>
+    </w:p>
+    <w:p>
+      <w:pPr>
+        <w:pStyle w:val="3"/>
+        <w:rPr>
+          <w:b/>
+          <w:color w:val="2E74B5" w:themeColor="accent1" w:themeShade="BF"/>
+        </w:rPr>
+      </w:pPr>
+      <w:r>
+        <w:rPr>
+          <w:b/>
+          <w:color w:val="2E74B5" w:themeColor="accent1" w:themeShade="BF"/>
+        </w:rPr>
+        <w:t xml:space="preserve">1.1 </w:t>
+      </w:r>
+      <w:r>
+        <w:rPr>
+          <w:b/>
+          <w:color w:val="2E74B5" w:themeColor="accent1" w:themeShade="BF"/>
+        </w:rPr>
+        <w:t>Генератор синуса</w:t>
+      </w:r>
+    </w:p>
+    <w:p>
+      <w:pPr>
+        <w:spacing w:before="120"/>
+        <w:ind w:firstLine="709"/>
+        <w:jc w:val="both"/>
+      </w:pPr>
+      <w:r>
+        <w:t xml:space="preserve">Генератор синусоидальных колебаний формирует </w:t>
+      </w:r>
+      <w:r>
+        <w:rPr>
+          <w:lang w:val="en-US"/>
+        </w:rPr>
+        <w:t>PCM</w:t>
+      </w:r>
+      <w:r>
+        <w:t xml:space="preserve">-поток </w:t>
+      </w:r>
+      <w:r>
+        <w:t>с</w:t>
+      </w:r>
+      <w:r>
+        <w:t xml:space="preserve"> частотой синуса 21 кГц, который выводится звуковым устройством на колонки и формирует в области расположения микрофона акустическое поле</w:t>
+      </w:r>
+      <w:r>
+        <w:rPr>
+          <w:rStyle w:val="af0"/>
+        </w:rPr>
+        <w:footnoteReference w:id="1"/>
+      </w:r>
+      <w:r>
+        <w:t>.</w:t>
+      </w:r>
+    </w:p>
+    <w:p>
+      <w:pPr>
+        <w:pStyle w:val="3"/>
+        <w:rPr>
+          <w:b/>
+          <w:color w:val="2E74B5" w:themeColor="accent1" w:themeShade="BF"/>
+        </w:rPr>
+      </w:pPr>
+      <w:r>
+        <w:rPr>
+          <w:b/>
+          <w:color w:val="2E74B5" w:themeColor="accent1" w:themeShade="BF"/>
+        </w:rPr>
+        <w:t xml:space="preserve">1.2 </w:t>
+      </w:r>
+      <w:r>
+        <w:rPr>
+          <w:b/>
+          <w:color w:val="2E74B5" w:themeColor="accent1" w:themeShade="BF"/>
+        </w:rPr>
+        <w:t>Захват аудио</w:t>
+      </w:r>
+    </w:p>
+    <w:p>
+      <w:pPr>
+        <w:spacing w:before="120"/>
+        <w:ind w:firstLine="709"/>
+        <w:jc w:val="both"/>
+      </w:pPr>
+      <w:r>
+        <w:t xml:space="preserve">Устройство захвата аудио формирует монофонический поток </w:t>
+      </w:r>
+      <w:r>
+        <w:rPr>
+          <w:lang w:val="en-US"/>
+        </w:rPr>
+        <w:t>PCM</w:t>
+      </w:r>
+      <w:r>
+        <w:t>-семплов произвольной разр</w:t>
+      </w:r>
+      <w:r>
+        <w:t>ядности.</w:t>
+      </w:r>
+    </w:p>
+    <w:p>
+      <w:pPr>
+        <w:pStyle w:val="3"/>
+        <w:rPr>
+          <w:b/>
+          <w:color w:val="2E74B5" w:themeColor="accent1" w:themeShade="BF"/>
+        </w:rPr>
+      </w:pPr>
+      <w:r>
+        <w:rPr>
+          <w:b/>
+          <w:color w:val="2E74B5" w:themeColor="accent1" w:themeShade="BF"/>
+        </w:rPr>
+        <w:t xml:space="preserve">1.3 </w:t>
+      </w:r>
+      <w:r>
+        <w:rPr>
+          <w:b/>
+          <w:color w:val="2E74B5" w:themeColor="accent1" w:themeShade="BF"/>
+        </w:rPr>
+        <w:t>БПФ водопад (окно - 32768 точек)</w:t>
+      </w:r>
+    </w:p>
+    <w:p>
+      <w:pPr>
+        <w:spacing w:before="120"/>
+        <w:ind w:firstLine="709"/>
+        <w:jc w:val="both"/>
+      </w:pPr>
+      <w:r>
+        <w:t xml:space="preserve">Входной </w:t>
+      </w:r>
+      <w:r>
+        <w:rPr>
+          <w:lang w:val="en-US"/>
+        </w:rPr>
+        <w:t>PCM</w:t>
+      </w:r>
+      <w:r>
+        <w:t xml:space="preserve">-поток </w:t>
+      </w:r>
+      <w:r>
+        <w:t>проходит через блок БПФ</w:t>
+      </w:r>
+      <w:r>
+        <w:t xml:space="preserve"> размером 32768</w:t>
+      </w:r>
+      <w:r>
+        <w:rPr>
+          <w:rStyle w:val="af0"/>
+        </w:rPr>
+        <w:footnoteReference w:id="2"/>
+      </w:r>
+      <w:r>
+        <w:t xml:space="preserve"> </w:t>
+      </w:r>
+      <w:r>
+        <w:t xml:space="preserve">точек </w:t>
+      </w:r>
+      <w:r>
+        <w:t>(</w:t>
+      </w:r>
+      <w:r>
+        <w:rPr>
+          <w:lang w:val="en-US"/>
+        </w:rPr>
+        <w:t>STFT</w:t>
+      </w:r>
+      <w:r>
+        <w:t xml:space="preserve">, </w:t>
+      </w:r>
+      <w:r>
+        <w:t xml:space="preserve">преобразование для коротких серий, скользящее окно с шагом </w:t>
+      </w:r>
+      <w:r>
+        <w:t>2/81</w:t>
+      </w:r>
+      <w:r>
+        <w:t xml:space="preserve"> (1/ (3*3*3</w:t>
+      </w:r>
+      <w:r>
+        <w:t>*1.5</w:t>
+      </w:r>
+      <w:r>
+        <w:t>)</w:t>
+      </w:r>
+      <w:r>
+        <w:t>)</w:t>
+      </w:r>
+      <w:r>
+        <w:rPr>
+          <w:rStyle w:val="af0"/>
+        </w:rPr>
+        <w:footnoteReference w:id="3"/>
+      </w:r>
+      <w:r>
+        <w:t>, п</w:t>
+      </w:r>
+      <w:r>
+        <w:t xml:space="preserve">рименяется взвешивающее окно </w:t>
+      </w:r>
+      <w:proofErr w:type="spellStart"/>
+      <w:r>
+        <w:t>Блэ</w:t>
+      </w:r>
+      <w:r>
+        <w:t>кмана</w:t>
+      </w:r>
+      <w:proofErr w:type="spellEnd"/>
+      <w:r>
+        <w:t>-Харриса</w:t>
+      </w:r>
+      <w:r>
+        <w:t>.</w:t>
+      </w:r>
+      <w:r>
+        <w:t xml:space="preserve"> При этом одномерное представление сигнала преобразуется в двумерное – ось абсцисс отражает частоту, а ось ординат – время</w:t>
+      </w:r>
+      <w:r>
+        <w:t xml:space="preserve"> («водопад»)</w:t>
+      </w:r>
+      <w:r>
+        <w:t>.</w:t>
+      </w:r>
+    </w:p>
+    <w:p>
+      <w:pPr>
+        <w:pStyle w:val="3"/>
+        <w:rPr>
+          <w:b/>
+          <w:color w:val="2E74B5" w:themeColor="accent1" w:themeShade="BF"/>
+        </w:rPr>
+      </w:pPr>
+      <w:r>
+        <w:rPr>
+          <w:b/>
+          <w:color w:val="2E74B5" w:themeColor="accent1" w:themeShade="BF"/>
+        </w:rPr>
+        <w:t xml:space="preserve">1.4 </w:t>
+      </w:r>
+      <w:r>
+        <w:rPr>
+          <w:b/>
+          <w:color w:val="2E74B5" w:themeColor="accent1" w:themeShade="BF"/>
+        </w:rPr>
+        <w:t>Выделение полосы 1000 Гц</w:t>
+      </w:r>
+    </w:p>
+    <w:p>
+      <w:pPr>
+        <w:spacing w:before="120"/>
+        <w:ind w:firstLine="709"/>
+        <w:jc w:val="both"/>
+      </w:pPr>
+      <w:r>
+        <w:t>Из «водопада» (ось абсцисс – частота, ось ординат - время) выделяется полоса шириной 1 кГц</w:t>
+      </w:r>
+      <w:r>
+        <w:rPr>
+          <w:rStyle w:val="af0"/>
+        </w:rPr>
+        <w:footnoteReference w:id="4"/>
+      </w:r>
+      <w:r>
+        <w:t>, с центром, совпадающих с несущей частотой.</w:t>
+      </w:r>
+    </w:p>
+    <w:p>
+      <w:pPr>
+        <w:pStyle w:val="3"/>
+        <w:rPr>
+          <w:b/>
+          <w:color w:val="2E74B5" w:themeColor="accent1" w:themeShade="BF"/>
+        </w:rPr>
+      </w:pPr>
+      <w:r>
+        <w:rPr>
+          <w:b/>
+          <w:color w:val="2E74B5" w:themeColor="accent1" w:themeShade="BF"/>
+        </w:rPr>
+        <w:t xml:space="preserve">1.5 </w:t>
+      </w:r>
+      <w:r>
+        <w:rPr>
+          <w:b/>
+          <w:color w:val="2E74B5" w:themeColor="accent1" w:themeShade="BF"/>
+        </w:rPr>
+        <w:t>Усиление</w:t>
+      </w:r>
+      <w:r>
+        <w:rPr>
+          <w:b/>
+          <w:color w:val="2E74B5" w:themeColor="accent1" w:themeShade="BF"/>
+        </w:rPr>
+        <w:t xml:space="preserve"> с АРУ + вычисление порога шума</w:t>
+      </w:r>
+    </w:p>
+    <w:p>
+      <w:pPr>
+        <w:spacing w:before="120"/>
+        <w:ind w:firstLine="709"/>
+        <w:jc w:val="both"/>
+      </w:pPr>
+      <w:r>
+        <w:t xml:space="preserve">В центральной частоте («несущая») </w:t>
+      </w:r>
+      <w:r>
+        <w:t>определяется уровень энергии, соответствующий максимальному значению при текущей разрядности входного сигнала, вычисляется невязка текущего усиления и целевого, делается шаг в направлении корректировки («несущая» должна иметь максимальную энергию</w:t>
+      </w:r>
+      <w:r>
+        <w:t xml:space="preserve"> перед модулем анализа</w:t>
+      </w:r>
+      <w:r>
+        <w:t>, вне зависимости от уровня усиления микрофона и уровня излучения акустических систем и их громкости</w:t>
+      </w:r>
+      <w:r>
+        <w:t xml:space="preserve"> – т.е. должна быть нормирована</w:t>
+      </w:r>
+      <w:r>
+        <w:t>)</w:t>
+      </w:r>
+      <w:r>
+        <w:t>.</w:t>
       </w:r>
     </w:p>
     <w:p>
@@ -377,307 +765,134 @@
         <w:jc w:val="both"/>
       </w:pPr>
       <w:r>
-        <w:t xml:space="preserve">Генератор синусоидальных колебаний формирует </w:t>
-      </w:r>
-      <w:r>
-        <w:rPr>
-          <w:lang w:val="en-US"/>
-        </w:rPr>
-        <w:t>PCM</w:t>
-      </w:r>
-      <w:r>
-        <w:t xml:space="preserve">-поток </w:t>
-      </w:r>
-      <w:r>
-        <w:t>с</w:t>
-      </w:r>
-      <w:r>
-        <w:t xml:space="preserve"> частотой синуса 21 кГц, который выводится звуковым устройством на колонки и формирует в области расположения микрофона акустическое поле</w:t>
+        <w:t xml:space="preserve">Порог шума вычисляется как </w:t>
+      </w:r>
+      <w:proofErr w:type="gramStart"/>
+      <w:r>
+        <w:rPr>
+          <w:lang w:val="en-US"/>
+        </w:rPr>
+        <w:t>MAX</w:t>
+      </w:r>
+      <w:r>
+        <w:t>(</w:t>
+      </w:r>
+      <w:proofErr w:type="gramEnd"/>
+      <w:r>
+        <w:rPr>
+          <w:lang w:val="en-US"/>
+        </w:rPr>
+        <w:t>Min</w:t>
+      </w:r>
+      <w:r>
+        <w:t>(</w:t>
+      </w:r>
+      <w:proofErr w:type="spellStart"/>
+      <w:r>
+        <w:rPr>
+          <w:lang w:val="en-US"/>
+        </w:rPr>
+        <w:t>MaxL</w:t>
+      </w:r>
+      <w:proofErr w:type="spellEnd"/>
+      <w:r>
+        <w:t xml:space="preserve">, </w:t>
+      </w:r>
+      <w:proofErr w:type="spellStart"/>
+      <w:r>
+        <w:rPr>
+          <w:lang w:val="en-US"/>
+        </w:rPr>
+        <w:t>MaxR</w:t>
+      </w:r>
+      <w:proofErr w:type="spellEnd"/>
+      <w:r>
+        <w:t>))</w:t>
       </w:r>
       <w:r>
         <w:rPr>
           <w:rStyle w:val="af0"/>
         </w:rPr>
-        <w:footnoteReference w:id="1"/>
+        <w:footnoteReference w:id="5"/>
       </w:r>
       <w:r>
         <w:t>.</w:t>
       </w:r>
+      <w:r>
+        <w:t xml:space="preserve"> А</w:t>
+      </w:r>
+      <w:r>
+        <w:t>нализируется только 20% данных</w:t>
+      </w:r>
+      <w:r>
+        <w:t xml:space="preserve"> (10% слева, 10% - справа)</w:t>
+      </w:r>
+      <w:r>
+        <w:t>, т.к</w:t>
+      </w:r>
+      <w:r>
+        <w:t>.</w:t>
+      </w:r>
+      <w:r>
+        <w:t xml:space="preserve"> </w:t>
+      </w:r>
+      <w:r>
+        <w:t>на</w:t>
+      </w:r>
+      <w:r>
+        <w:t xml:space="preserve"> </w:t>
+      </w:r>
+      <w:r>
+        <w:t xml:space="preserve">центральных </w:t>
+      </w:r>
+      <w:r>
+        <w:t>80% очень велика вероятность «с</w:t>
+      </w:r>
+      <w:r>
+        <w:t>толкнуться» с полезным сигналом</w:t>
+      </w:r>
+      <w:r>
+        <w:t xml:space="preserve"> (в этом случае будет выбран неверный порог, который «обрежет» полезный сигнал)</w:t>
+      </w:r>
+      <w:r>
+        <w:t>.</w:t>
+      </w:r>
     </w:p>
     <w:p>
       <w:pPr>
         <w:pStyle w:val="3"/>
-      </w:pPr>
-    </w:p>
-    <w:p>
-      <w:pPr>
-        <w:pStyle w:val="3"/>
-      </w:pPr>
-      <w:r>
-        <w:t>«Захват аудио»</w:t>
-      </w:r>
-    </w:p>
-    <w:p>
-      <w:pPr>
-        <w:ind w:firstLine="708"/>
-        <w:jc w:val="both"/>
-      </w:pPr>
-      <w:r>
-        <w:t xml:space="preserve">Устройство захвата аудио формирует монофонический поток </w:t>
-      </w:r>
-      <w:r>
-        <w:rPr>
-          <w:lang w:val="en-US"/>
-        </w:rPr>
-        <w:t>PCM</w:t>
-      </w:r>
-      <w:r>
-        <w:t>-семплов произвольной разр</w:t>
-      </w:r>
-      <w:r>
-        <w:t>ядности…</w:t>
-      </w:r>
-    </w:p>
-    <w:p>
-      <w:pPr>
-        <w:pStyle w:val="3"/>
-      </w:pPr>
-    </w:p>
-    <w:p>
-      <w:pPr>
-        <w:pStyle w:val="3"/>
-      </w:pPr>
-      <w:r>
-        <w:t>«БПФ водопад 32768 точек»</w:t>
-      </w:r>
-    </w:p>
-    <w:p>
-      <w:pPr>
-        <w:ind w:firstLine="708"/>
-        <w:jc w:val="both"/>
-      </w:pPr>
-      <w:r>
-        <w:t>…</w:t>
-      </w:r>
-      <w:r>
-        <w:t>который проходит через блок БПФ</w:t>
-      </w:r>
-      <w:r>
-        <w:t xml:space="preserve"> размером 32768</w:t>
-      </w:r>
-      <w:r>
-        <w:rPr>
-          <w:rStyle w:val="af0"/>
-        </w:rPr>
-        <w:footnoteReference w:id="2"/>
-      </w:r>
-      <w:r>
-        <w:t xml:space="preserve"> </w:t>
-      </w:r>
-      <w:r>
-        <w:t xml:space="preserve">точек </w:t>
-      </w:r>
-      <w:r>
-        <w:t xml:space="preserve">(преобразование для коротких серий, скользящее окно с шагом </w:t>
-      </w:r>
-      <w:r>
-        <w:t>1/27 (1/ (3*3*3)</w:t>
-      </w:r>
-      <w:r>
-        <w:t>)</w:t>
-      </w:r>
-      <w:r>
-        <w:rPr>
-          <w:rStyle w:val="af0"/>
-        </w:rPr>
-        <w:footnoteReference w:id="3"/>
-      </w:r>
-      <w:r>
-        <w:t>, п</w:t>
-      </w:r>
-      <w:r>
-        <w:t xml:space="preserve">рименяется взвешивающее окно </w:t>
-      </w:r>
-      <w:proofErr w:type="spellStart"/>
-      <w:r>
-        <w:t>Блэ</w:t>
-      </w:r>
-      <w:r>
-        <w:t>кмана</w:t>
-      </w:r>
-      <w:proofErr w:type="spellEnd"/>
-      <w:r>
-        <w:t>-Харриса</w:t>
-      </w:r>
-      <w:r>
-        <w:t>.</w:t>
-      </w:r>
-      <w:r>
-        <w:t xml:space="preserve"> При этом одномерное представление сигнала преобразуется в двумерное – ось абсцисс отражает частоту, а ось ординат – время</w:t>
-      </w:r>
-      <w:r>
-        <w:t xml:space="preserve"> («водопад»)</w:t>
-      </w:r>
-      <w:r>
-        <w:t>.</w:t>
-      </w:r>
-    </w:p>
-    <w:p>
-      <w:pPr>
-        <w:pStyle w:val="3"/>
-      </w:pPr>
-    </w:p>
-    <w:p>
-      <w:pPr>
-        <w:pStyle w:val="3"/>
-      </w:pPr>
-      <w:r>
-        <w:t>«Выделение полосы 1000 Гц»</w:t>
-      </w:r>
-    </w:p>
-    <w:p>
-      <w:pPr>
-        <w:ind w:firstLine="708"/>
-        <w:jc w:val="both"/>
-      </w:pPr>
-      <w:r>
-        <w:t>Из «водопада» (ось абсцисс – частота, ось ординат - время) выделяется полоса шириной 1 кГц</w:t>
-      </w:r>
-      <w:r>
-        <w:rPr>
-          <w:rStyle w:val="af0"/>
-        </w:rPr>
-        <w:footnoteReference w:id="4"/>
-      </w:r>
-      <w:r>
-        <w:t>, с центром, совпадающих с несущей частотой.</w:t>
-      </w:r>
-    </w:p>
-    <w:p>
-      <w:pPr>
-        <w:pStyle w:val="3"/>
-      </w:pPr>
-    </w:p>
-    <w:p>
-      <w:pPr>
-        <w:pStyle w:val="3"/>
-      </w:pPr>
-      <w:r>
-        <w:t>«Усиление с АРУ + вычисление порога шума»</w:t>
-      </w:r>
-    </w:p>
-    <w:p>
-      <w:pPr>
-        <w:ind w:firstLine="708"/>
-        <w:jc w:val="both"/>
-      </w:pPr>
-      <w:r>
-        <w:t xml:space="preserve">В центральной частоте («несущая») </w:t>
-      </w:r>
-      <w:r>
-        <w:t>определяется уровень энергии, соответствующий максимальному значению при текущей разрядности входного сигнала, вычисляется невязка текущего усиления и целевого, делается шаг в направлении корректировки («несущая» должна иметь максимальную энергию</w:t>
-      </w:r>
-      <w:r>
-        <w:t xml:space="preserve"> перед модулем анализа</w:t>
-      </w:r>
-      <w:r>
-        <w:t>, вне зависимости от уровня усиления микрофона и уровня излучения акустических систем и их громкости</w:t>
-      </w:r>
-      <w:r>
-        <w:t xml:space="preserve"> – т.е. должна быть нормирована</w:t>
-      </w:r>
-      <w:r>
-        <w:t>)</w:t>
-      </w:r>
-      <w:r>
-        <w:t>.</w:t>
-      </w:r>
-    </w:p>
-    <w:p>
-      <w:pPr>
-        <w:ind w:firstLine="708"/>
-        <w:jc w:val="both"/>
-      </w:pPr>
-      <w:r>
-        <w:t xml:space="preserve">Порог шума вычисляется как глобальный максимум среди соревнующихся по минимальности мгновенных максимумов по боковым полосам, каждая шириной 0.1 от 1000 Гц (по 100 Гц на нижнем и верхнем участках) – </w:t>
-      </w:r>
-      <w:proofErr w:type="gramStart"/>
-      <w:r>
-        <w:rPr>
-          <w:lang w:val="en-US"/>
-        </w:rPr>
-        <w:t>MAX</w:t>
-      </w:r>
-      <w:r>
-        <w:t>(</w:t>
-      </w:r>
-      <w:proofErr w:type="gramEnd"/>
-      <w:r>
-        <w:rPr>
-          <w:lang w:val="en-US"/>
-        </w:rPr>
-        <w:t>Min</w:t>
-      </w:r>
-      <w:r>
-        <w:t>(</w:t>
-      </w:r>
-      <w:proofErr w:type="spellStart"/>
-      <w:r>
-        <w:rPr>
-          <w:lang w:val="en-US"/>
-        </w:rPr>
-        <w:t>MaxL</w:t>
-      </w:r>
-      <w:proofErr w:type="spellEnd"/>
-      <w:r>
-        <w:t xml:space="preserve">, </w:t>
-      </w:r>
-      <w:proofErr w:type="spellStart"/>
-      <w:r>
-        <w:rPr>
-          <w:lang w:val="en-US"/>
-        </w:rPr>
-        <w:t>MaxR</w:t>
-      </w:r>
-      <w:proofErr w:type="spellEnd"/>
-      <w:r>
-        <w:t>))</w:t>
-      </w:r>
-      <w:r>
-        <w:rPr>
-          <w:rStyle w:val="af0"/>
-        </w:rPr>
-        <w:footnoteReference w:id="5"/>
-      </w:r>
-      <w:r>
-        <w:t>.</w:t>
-      </w:r>
-      <w:r>
-        <w:t xml:space="preserve"> Порог шума корректируется защитным коэффициентом, который учитывает сниженную репрезентативность выборки (анализируется только 20% данных, </w:t>
-      </w:r>
-      <w:proofErr w:type="spellStart"/>
-      <w:r>
-        <w:t>т.к</w:t>
-      </w:r>
-      <w:proofErr w:type="spellEnd"/>
-      <w:r>
-        <w:t xml:space="preserve"> на остальных 80% очень велика вероятность «столкнуться» с полезным сигналом). На данный момент защитный коэффициент выбран эмпирически и составляет 1.05.</w:t>
-      </w:r>
-    </w:p>
-    <w:p>
-      <w:pPr>
-        <w:pStyle w:val="3"/>
-      </w:pPr>
-    </w:p>
-    <w:p>
-      <w:pPr>
-        <w:pStyle w:val="3"/>
-      </w:pPr>
-      <w:r>
-        <w:t>«Шумоподавление с переходом к логарифмической шкале»</w:t>
-      </w:r>
-    </w:p>
-    <w:p>
+        <w:rPr>
+          <w:b/>
+          <w:color w:val="2E74B5" w:themeColor="accent1" w:themeShade="BF"/>
+        </w:rPr>
+      </w:pPr>
+      <w:r>
+        <w:rPr>
+          <w:b/>
+          <w:color w:val="2E74B5" w:themeColor="accent1" w:themeShade="BF"/>
+        </w:rPr>
+        <w:t xml:space="preserve">1.6 </w:t>
+      </w:r>
+      <w:r>
+        <w:rPr>
+          <w:b/>
+          <w:color w:val="2E74B5" w:themeColor="accent1" w:themeShade="BF"/>
+        </w:rPr>
+        <w:t>Шумоподавление с пе</w:t>
+      </w:r>
+      <w:r>
+        <w:rPr>
+          <w:b/>
+          <w:color w:val="2E74B5" w:themeColor="accent1" w:themeShade="BF"/>
+        </w:rPr>
+        <w:t>реходом к логарифмической шкале</w:t>
+      </w:r>
+    </w:p>
+    <w:p>
+      <w:pPr>
+        <w:spacing w:before="120"/>
+        <w:jc w:val="both"/>
+      </w:pPr>
       <w:r>
         <w:tab/>
         <w:t>Данные переводятся в формат «</w:t>
@@ -711,57 +926,131 @@
       </w:r>
     </w:p>
     <w:p>
-      <w:r>
-        <w:br w:type="page"/>
+      <w:pPr>
+        <w:spacing w:before="120"/>
+        <w:jc w:val="both"/>
+        <w:rPr>
+          <w:b/>
+          <w:color w:val="2E74B5" w:themeColor="accent1" w:themeShade="BF"/>
+          <w:sz w:val="24"/>
+          <w:szCs w:val="24"/>
+        </w:rPr>
+      </w:pPr>
+    </w:p>
+    <w:p>
+      <w:pPr>
+        <w:spacing w:before="120"/>
+        <w:jc w:val="both"/>
+        <w:rPr>
+          <w:b/>
+          <w:color w:val="2E74B5" w:themeColor="accent1" w:themeShade="BF"/>
+          <w:sz w:val="24"/>
+          <w:szCs w:val="24"/>
+        </w:rPr>
+      </w:pPr>
+    </w:p>
+    <w:p>
+      <w:pPr>
+        <w:spacing w:before="120"/>
+        <w:jc w:val="both"/>
+        <w:rPr>
+          <w:b/>
+          <w:color w:val="2E74B5" w:themeColor="accent1" w:themeShade="BF"/>
+          <w:sz w:val="24"/>
+          <w:szCs w:val="24"/>
+        </w:rPr>
+      </w:pPr>
+      <w:r>
+        <w:rPr>
+          <w:b/>
+          <w:color w:val="2E74B5" w:themeColor="accent1" w:themeShade="BF"/>
+          <w:sz w:val="24"/>
+          <w:szCs w:val="24"/>
+        </w:rPr>
+        <w:lastRenderedPageBreak/>
+        <w:t xml:space="preserve">1.7 </w:t>
+      </w:r>
+      <w:r>
+        <w:rPr>
+          <w:b/>
+          <w:color w:val="2E74B5" w:themeColor="accent1" w:themeShade="BF"/>
+          <w:sz w:val="24"/>
+          <w:szCs w:val="24"/>
+        </w:rPr>
+        <w:t>Доплер</w:t>
+      </w:r>
+      <w:r>
+        <w:rPr>
+          <w:b/>
+          <w:color w:val="2E74B5" w:themeColor="accent1" w:themeShade="BF"/>
+          <w:sz w:val="24"/>
+          <w:szCs w:val="24"/>
+        </w:rPr>
+        <w:t>овская фильтрация на «водопаде»</w:t>
+      </w:r>
+    </w:p>
+    <w:p>
+      <w:pPr>
+        <w:spacing w:before="120"/>
+        <w:jc w:val="both"/>
+      </w:pPr>
+      <w:r>
+        <w:tab/>
+      </w:r>
+      <w:r>
+        <w:t>Все доплеровские всплески, являющиеся движениями, не возникают мгновенно, то есть всегда есть участки «разгона» и «торможения». То есть «нормальный» доплеровский всплеск, соответствующий движению человеческого тела, будет «вырастать» от «ствола» несущей частоты.</w:t>
+      </w:r>
+      <w:r>
+        <w:t xml:space="preserve"> В то же время, «шумовые» всплески, или доплеровские вклады, например, от настольного вентилятора, будут отделены от «ствола» «несущей» областями низкой энергии. Для предотвращения случайного отсечения полезного сигнала алгоритм фильтрации допускает </w:t>
+      </w:r>
+      <w:r>
+        <w:t>определенное количество низких</w:t>
+      </w:r>
+      <w:r>
+        <w:t xml:space="preserve"> </w:t>
+      </w:r>
+      <w:r>
+        <w:t xml:space="preserve">по уровню </w:t>
+      </w:r>
+      <w:r>
+        <w:t>атомарных значений на пути от «ствола»</w:t>
+      </w:r>
+      <w:r>
+        <w:t xml:space="preserve"> к «ветке»</w:t>
+      </w:r>
+      <w:r>
+        <w:t xml:space="preserve"> («низкие» атомарные значения формируются участками подавленного на предыдущем этапе обработки шума)</w:t>
+      </w:r>
+      <w:r>
+        <w:t>.</w:t>
       </w:r>
     </w:p>
     <w:p>
       <w:pPr>
         <w:pStyle w:val="3"/>
-      </w:pPr>
-      <w:r>
-        <w:lastRenderedPageBreak/>
-        <w:t>«Доплеровская фильтрация на «водопаде»»</w:t>
-      </w:r>
-    </w:p>
-    <w:p>
-      <w:pPr>
-        <w:jc w:val="both"/>
-      </w:pPr>
-      <w:r>
-        <w:tab/>
-      </w:r>
-      <w:r>
-        <w:t>Все доплеровские всплески, являющиеся движениями, не возникают мгновенно, то есть всегда есть участки «разгона» и «торможения». То есть «нормальный» доплеровский всплеск, соответствующий движению человеческого тела, будет «вырастать» от «ствола» несущей частоты.</w:t>
-      </w:r>
-      <w:r>
-        <w:t xml:space="preserve"> В то же время, «шумовые» всплески, или доплеровские вклады, например, от настольного вентилятора, будут отделены от «ствола» «несущей» областями низкой энергии. Для предотвращения случайного отсечения полезного сигнала алгоритм фильтрации допускает определенное количество «низких» атомарных значений на пути от «ствола»</w:t>
-      </w:r>
-      <w:r>
-        <w:t xml:space="preserve"> к «ветке»</w:t>
-      </w:r>
-      <w:r>
-        <w:t xml:space="preserve"> («низкие» атомарные значения формируются участками подавленного на предыдущем этапе обработки шума)</w:t>
-      </w:r>
-      <w:r>
-        <w:t>.</w:t>
-      </w:r>
-    </w:p>
-    <w:p>
-      <w:pPr>
-        <w:pStyle w:val="3"/>
-      </w:pPr>
-    </w:p>
-    <w:p>
-      <w:pPr>
-        <w:pStyle w:val="3"/>
-      </w:pPr>
-      <w:r>
-        <w:t>«Детектор доплеровских всплесков»</w:t>
-      </w:r>
-    </w:p>
-    <w:p>
-      <w:pPr>
+        <w:rPr>
+          <w:b/>
+          <w:color w:val="2E74B5" w:themeColor="accent1" w:themeShade="BF"/>
+        </w:rPr>
+      </w:pPr>
+      <w:r>
+        <w:rPr>
+          <w:b/>
+          <w:color w:val="2E74B5" w:themeColor="accent1" w:themeShade="BF"/>
+        </w:rPr>
+        <w:t xml:space="preserve">1.8 </w:t>
+      </w:r>
+      <w:r>
+        <w:rPr>
+          <w:b/>
+          <w:color w:val="2E74B5" w:themeColor="accent1" w:themeShade="BF"/>
+        </w:rPr>
+        <w:t>Детектор доплеровских всплесков</w:t>
+      </w:r>
+    </w:p>
+    <w:p>
+      <w:pPr>
+        <w:spacing w:before="120"/>
         <w:jc w:val="both"/>
       </w:pPr>
       <w:r>
@@ -912,28 +1201,41 @@
       <w:pPr>
         <w:pStyle w:val="2"/>
       </w:pPr>
-      <w:bookmarkStart w:id="0" w:name="_GoBack"/>
-      <w:bookmarkEnd w:id="0"/>
     </w:p>
     <w:p>
       <w:pPr>
         <w:pStyle w:val="2"/>
-      </w:pPr>
-      <w:r>
+        <w:spacing w:before="0" w:after="120"/>
+        <w:rPr>
+          <w:b/>
+          <w:sz w:val="28"/>
+          <w:szCs w:val="28"/>
+        </w:rPr>
+      </w:pPr>
+      <w:r>
+        <w:rPr>
+          <w:b/>
+          <w:sz w:val="28"/>
+          <w:szCs w:val="28"/>
+        </w:rPr>
+        <w:t>2</w:t>
+      </w:r>
+      <w:r>
+        <w:rPr>
+          <w:b/>
+          <w:sz w:val="28"/>
+          <w:szCs w:val="28"/>
+        </w:rPr>
+        <w:t xml:space="preserve"> </w:t>
+      </w:r>
+      <w:r>
+        <w:rPr>
+          <w:b/>
+          <w:sz w:val="28"/>
+          <w:szCs w:val="28"/>
+        </w:rPr>
         <w:t>Практическое применение</w:t>
       </w:r>
-    </w:p>
-    <w:p>
-      <w:pPr>
-        <w:pStyle w:val="3f3f3f3f3f3f3f"/>
-        <w:spacing w:line="240" w:lineRule="auto"/>
-        <w:rPr>
-          <w:rFonts w:asciiTheme="minorHAnsi" w:eastAsiaTheme="minorHAnsi" w:hAnsiTheme="minorHAnsi" w:cstheme="minorBidi"/>
-          <w:kern w:val="0"/>
-          <w:sz w:val="22"/>
-          <w:szCs w:val="22"/>
-        </w:rPr>
-      </w:pPr>
     </w:p>
     <w:p>
       <w:pPr>
@@ -943,6 +1245,7 @@
           <w:numId w:val="3"/>
         </w:numPr>
         <w:spacing w:line="240" w:lineRule="auto"/>
+        <w:jc w:val="both"/>
         <w:rPr>
           <w:rFonts w:asciiTheme="minorHAnsi" w:eastAsiaTheme="minorHAnsi" w:hAnsiTheme="minorHAnsi" w:cstheme="minorBidi"/>
           <w:kern w:val="0"/>
@@ -968,6 +1271,7 @@
           <w:numId w:val="3"/>
         </w:numPr>
         <w:spacing w:line="240" w:lineRule="auto"/>
+        <w:jc w:val="both"/>
         <w:rPr>
           <w:rFonts w:asciiTheme="minorHAnsi" w:eastAsiaTheme="minorHAnsi" w:hAnsiTheme="minorHAnsi" w:cstheme="minorBidi"/>
           <w:kern w:val="0"/>
@@ -991,12 +1295,42 @@
           <w:sz w:val="22"/>
           <w:szCs w:val="22"/>
         </w:rPr>
-        <w:t>» при демонстрации презентаций).</w:t>
-      </w:r>
-    </w:p>
-    <w:p>
-      <w:pPr>
-        <w:jc w:val="both"/>
+        <w:t xml:space="preserve">» </w:t>
+      </w:r>
+      <w:r>
+        <w:rPr>
+          <w:rFonts w:asciiTheme="minorHAnsi" w:eastAsiaTheme="minorHAnsi" w:hAnsiTheme="minorHAnsi" w:cstheme="minorBidi"/>
+          <w:kern w:val="0"/>
+          <w:sz w:val="22"/>
+          <w:szCs w:val="22"/>
+        </w:rPr>
+        <w:t xml:space="preserve">- </w:t>
+      </w:r>
+      <w:r>
+        <w:rPr>
+          <w:rFonts w:asciiTheme="minorHAnsi" w:eastAsiaTheme="minorHAnsi" w:hAnsiTheme="minorHAnsi" w:cstheme="minorBidi"/>
+          <w:kern w:val="0"/>
+          <w:sz w:val="22"/>
+          <w:szCs w:val="22"/>
+        </w:rPr>
+        <w:t>п</w:t>
+      </w:r>
+      <w:r>
+        <w:rPr>
+          <w:rFonts w:asciiTheme="minorHAnsi" w:eastAsiaTheme="minorHAnsi" w:hAnsiTheme="minorHAnsi" w:cstheme="minorBidi"/>
+          <w:kern w:val="0"/>
+          <w:sz w:val="22"/>
+          <w:szCs w:val="22"/>
+        </w:rPr>
+        <w:t>ри демонстрации презентаций).</w:t>
+      </w:r>
+    </w:p>
+    <w:p>
+      <w:pPr>
+        <w:pStyle w:val="2"/>
+        <w:rPr>
+          <w:b/>
+        </w:rPr>
       </w:pPr>
     </w:p>
     <w:p>
@@ -1007,15 +1341,309 @@
     <w:p>
       <w:pPr>
         <w:pStyle w:val="2"/>
-      </w:pPr>
+        <w:rPr>
+          <w:b/>
+          <w:sz w:val="28"/>
+          <w:szCs w:val="28"/>
+        </w:rPr>
+      </w:pPr>
+      <w:r>
+        <w:rPr>
+          <w:b/>
+          <w:sz w:val="28"/>
+          <w:szCs w:val="28"/>
+        </w:rPr>
+        <w:lastRenderedPageBreak/>
+        <w:t xml:space="preserve">3 </w:t>
+      </w:r>
+      <w:r>
+        <w:rPr>
+          <w:b/>
+          <w:sz w:val="28"/>
+          <w:szCs w:val="28"/>
+        </w:rPr>
+        <w:t>Настройка аппаратной части</w:t>
+      </w:r>
+    </w:p>
+    <w:p>
+      <w:pPr>
+        <w:spacing w:before="120"/>
+        <w:jc w:val="both"/>
+      </w:pPr>
+      <w:r>
+        <w:tab/>
+        <w:t xml:space="preserve">Т.к. рабочей частотой является 21 кГц, для ввода и вывода требуется обеспечение частоты </w:t>
+      </w:r>
+      <w:proofErr w:type="spellStart"/>
+      <w:r>
+        <w:t>семплирования</w:t>
+      </w:r>
+      <w:proofErr w:type="spellEnd"/>
+      <w:r>
+        <w:t xml:space="preserve"> </w:t>
+      </w:r>
+      <w:r>
+        <w:t xml:space="preserve">в </w:t>
+      </w:r>
+      <w:r>
+        <w:t xml:space="preserve">48 кГц. </w:t>
+      </w:r>
+      <w:r>
+        <w:rPr>
+          <w:b/>
+        </w:rPr>
+        <w:t>Все дополнительные обработки (эффекты) на выходном и входном аудиоустройствах должны быть выключены</w:t>
+      </w:r>
+      <w:r>
+        <w:t xml:space="preserve"> (пренебрежение выполнением этого условия может сделат</w:t>
+      </w:r>
+      <w:r>
+        <w:t>ь работу приложения некорректной</w:t>
+      </w:r>
+      <w:r>
+        <w:t>).</w:t>
+      </w:r>
+    </w:p>
+    <w:p>
+      <w:pPr>
+        <w:ind w:firstLine="708"/>
+        <w:jc w:val="both"/>
+      </w:pPr>
+      <w:r>
+        <w:t>Наилучший бюджетный выбор микрофона – встроенный микрофон веб</w:t>
+      </w:r>
+      <w:r>
+        <w:t>-</w:t>
+      </w:r>
+      <w:r>
+        <w:t>камеры средней и</w:t>
+      </w:r>
+      <w:r>
+        <w:t>ли</w:t>
+      </w:r>
+      <w:r>
+        <w:t xml:space="preserve"> высшей ценовой категори</w:t>
+      </w:r>
+      <w:r>
+        <w:t>и</w:t>
+      </w:r>
+      <w:r>
+        <w:t>.</w:t>
+      </w:r>
+      <w:r>
+        <w:t xml:space="preserve"> </w:t>
+      </w:r>
+      <w:r>
+        <w:t>Н</w:t>
+      </w:r>
+      <w:r>
+        <w:t>изкий уровень аналоговых шумов и высокая чувствительность позволяют достичь хороших показателей при обнаружении доплеровских сдвигов.</w:t>
+      </w:r>
+    </w:p>
+    <w:p>
+      <w:pPr>
+        <w:ind w:firstLine="708"/>
+        <w:jc w:val="both"/>
+      </w:pPr>
+    </w:p>
+    <w:p>
+      <w:pPr>
+        <w:ind w:left="1418"/>
+        <w:jc w:val="both"/>
+      </w:pPr>
+      <w:r>
+        <w:rPr>
+          <w:noProof/>
+          <w:lang w:eastAsia="ru-RU"/>
+        </w:rPr>
+        <w:drawing>
+          <wp:inline distT="0" distB="0" distL="0" distR="0" wp14:anchorId="0A178948" wp14:editId="1E42CF57">
+            <wp:extent cx="2329200" cy="2167200"/>
+            <wp:effectExtent l="0" t="0" r="0" b="5080"/>
+            <wp:docPr id="1" name="Рисунок 1"/>
+            <wp:cNvGraphicFramePr>
+              <a:graphicFrameLocks xmlns:a="http://schemas.openxmlformats.org/drawingml/2006/main" noChangeAspect="1"/>
+            </wp:cNvGraphicFramePr>
+            <a:graphic xmlns:a="http://schemas.openxmlformats.org/drawingml/2006/main">
+              <a:graphicData uri="http://schemas.openxmlformats.org/drawingml/2006/picture">
+                <pic:pic xmlns:pic="http://schemas.openxmlformats.org/drawingml/2006/picture">
+                  <pic:nvPicPr>
+                    <pic:cNvPr id="1" name=""/>
+                    <pic:cNvPicPr/>
+                  </pic:nvPicPr>
+                  <pic:blipFill>
+                    <a:blip r:embed="rId14"/>
+                    <a:stretch>
+                      <a:fillRect/>
+                    </a:stretch>
+                  </pic:blipFill>
+                  <pic:spPr>
+                    <a:xfrm>
+                      <a:off x="0" y="0"/>
+                      <a:ext cx="2329200" cy="2167200"/>
+                    </a:xfrm>
+                    <a:prstGeom prst="rect">
+                      <a:avLst/>
+                    </a:prstGeom>
+                  </pic:spPr>
+                </pic:pic>
+              </a:graphicData>
+            </a:graphic>
+          </wp:inline>
+        </w:drawing>
+      </w:r>
+      <w:r>
+        <w:rPr>
+          <w:noProof/>
+          <w:lang w:eastAsia="ru-RU"/>
+        </w:rPr>
+        <w:t xml:space="preserve">  </w:t>
+      </w:r>
+    </w:p>
+    <w:p>
+      <w:pPr>
+        <w:ind w:left="1418"/>
+        <w:rPr>
+          <w:noProof/>
+          <w:lang w:eastAsia="ru-RU"/>
+        </w:rPr>
+      </w:pPr>
+      <w:r>
+        <w:rPr>
+          <w:noProof/>
+          <w:lang w:eastAsia="ru-RU"/>
+        </w:rPr>
+        <w:drawing>
+          <wp:inline distT="0" distB="0" distL="0" distR="0" wp14:anchorId="3318B30C" wp14:editId="5599A75A">
+            <wp:extent cx="2329200" cy="2620800"/>
+            <wp:effectExtent l="0" t="0" r="0" b="8255"/>
+            <wp:docPr id="3" name="Рисунок 3"/>
+            <wp:cNvGraphicFramePr>
+              <a:graphicFrameLocks xmlns:a="http://schemas.openxmlformats.org/drawingml/2006/main" noChangeAspect="1"/>
+            </wp:cNvGraphicFramePr>
+            <a:graphic xmlns:a="http://schemas.openxmlformats.org/drawingml/2006/main">
+              <a:graphicData uri="http://schemas.openxmlformats.org/drawingml/2006/picture">
+                <pic:pic xmlns:pic="http://schemas.openxmlformats.org/drawingml/2006/picture">
+                  <pic:nvPicPr>
+                    <pic:cNvPr id="1" name=""/>
+                    <pic:cNvPicPr/>
+                  </pic:nvPicPr>
+                  <pic:blipFill>
+                    <a:blip r:embed="rId15"/>
+                    <a:stretch>
+                      <a:fillRect/>
+                    </a:stretch>
+                  </pic:blipFill>
+                  <pic:spPr>
+                    <a:xfrm>
+                      <a:off x="0" y="0"/>
+                      <a:ext cx="2329200" cy="2620800"/>
+                    </a:xfrm>
+                    <a:prstGeom prst="rect">
+                      <a:avLst/>
+                    </a:prstGeom>
+                  </pic:spPr>
+                </pic:pic>
+              </a:graphicData>
+            </a:graphic>
+          </wp:inline>
+        </w:drawing>
+      </w:r>
+      <w:r>
+        <w:rPr>
+          <w:noProof/>
+          <w:lang w:eastAsia="ru-RU"/>
+        </w:rPr>
+        <w:t xml:space="preserve">   </w:t>
+      </w:r>
+      <w:r>
+        <w:rPr>
+          <w:noProof/>
+          <w:lang w:eastAsia="ru-RU"/>
+        </w:rPr>
+        <w:drawing>
+          <wp:inline distT="0" distB="0" distL="0" distR="0" wp14:anchorId="111696EB" wp14:editId="2AA8718A">
+            <wp:extent cx="2329200" cy="2620800"/>
+            <wp:effectExtent l="0" t="0" r="0" b="8255"/>
+            <wp:docPr id="2" name="Рисунок 2"/>
+            <wp:cNvGraphicFramePr>
+              <a:graphicFrameLocks xmlns:a="http://schemas.openxmlformats.org/drawingml/2006/main" noChangeAspect="1"/>
+            </wp:cNvGraphicFramePr>
+            <a:graphic xmlns:a="http://schemas.openxmlformats.org/drawingml/2006/main">
+              <a:graphicData uri="http://schemas.openxmlformats.org/drawingml/2006/picture">
+                <pic:pic xmlns:pic="http://schemas.openxmlformats.org/drawingml/2006/picture">
+                  <pic:nvPicPr>
+                    <pic:cNvPr id="1" name=""/>
+                    <pic:cNvPicPr/>
+                  </pic:nvPicPr>
+                  <pic:blipFill>
+                    <a:blip r:embed="rId16"/>
+                    <a:stretch>
+                      <a:fillRect/>
+                    </a:stretch>
+                  </pic:blipFill>
+                  <pic:spPr>
+                    <a:xfrm>
+                      <a:off x="0" y="0"/>
+                      <a:ext cx="2329200" cy="2620800"/>
+                    </a:xfrm>
+                    <a:prstGeom prst="rect">
+                      <a:avLst/>
+                    </a:prstGeom>
+                  </pic:spPr>
+                </pic:pic>
+              </a:graphicData>
+            </a:graphic>
+          </wp:inline>
+        </w:drawing>
+      </w:r>
+    </w:p>
+    <w:p>
+      <w:pPr>
+        <w:jc w:val="center"/>
+        <w:rPr>
+          <w:noProof/>
+          <w:lang w:eastAsia="ru-RU"/>
+        </w:rPr>
+      </w:pPr>
+      <w:r>
+        <w:rPr>
+          <w:sz w:val="24"/>
+          <w:szCs w:val="24"/>
+        </w:rPr>
+        <w:t>Рисунок 3</w:t>
+      </w:r>
+      <w:r>
+        <w:rPr>
+          <w:sz w:val="24"/>
+          <w:szCs w:val="24"/>
+        </w:rPr>
+        <w:t xml:space="preserve"> – </w:t>
+      </w:r>
+      <w:r>
+        <w:rPr>
+          <w:noProof/>
+          <w:lang w:eastAsia="ru-RU"/>
+        </w:rPr>
+        <w:t>Примеры настройки аудиоустройств</w:t>
+      </w:r>
+      <w:r>
+        <w:rPr>
+          <w:noProof/>
+          <w:lang w:eastAsia="ru-RU"/>
+        </w:rPr>
+        <w:t>.</w:t>
+      </w:r>
+    </w:p>
+    <w:p>
+      <w:r>
+        <w:br w:type="page"/>
+      </w:r>
       <w:r>
         <w:lastRenderedPageBreak/>
         <w:t>Пример обнаружения</w:t>
       </w:r>
       <w:r>
-        <w:rPr>
-          <w:lang w:val="en-US"/>
-        </w:rPr>
         <w:t xml:space="preserve"> </w:t>
       </w:r>
       <w:r>
@@ -1062,7 +1690,7 @@
                     </pic:cNvPicPr>
                   </pic:nvPicPr>
                   <pic:blipFill>
-                    <a:blip r:embed="rId14" cstate="print">
+                    <a:blip r:embed="rId17" cstate="print">
                       <a:extLst>
                         <a:ext uri="{28A0092B-C50C-407E-A947-70E740481C1C}">
                           <a14:useLocalDpi xmlns:a14="http://schemas.microsoft.com/office/drawing/2010/main" val="0"/>
@@ -1107,7 +1735,7 @@
           <w:sz w:val="24"/>
           <w:szCs w:val="24"/>
         </w:rPr>
-        <w:t>Рисунок 3</w:t>
+        <w:t>Рисунок 4</w:t>
       </w:r>
       <w:r>
         <w:rPr>
@@ -1144,7 +1772,10 @@
         <w:jc w:val="both"/>
       </w:pPr>
       <w:r>
-        <w:t>На рисунке 3, на левой части изображения, показано PCM и частотно-временное представление доплеровской полосы, перенесенной в НЧ-область (</w:t>
+        <w:t>На рисунке 4</w:t>
+      </w:r>
+      <w:r>
+        <w:t>, на левой части изображения, показано PCM и частотно-временное представление доплеровской полосы, перенесенной в НЧ-область (</w:t>
       </w:r>
       <w:r>
         <w:t xml:space="preserve">с подавлением области </w:t>
@@ -1165,7 +1796,10 @@
         <w:t xml:space="preserve"> На</w:t>
       </w:r>
       <w:r>
-        <w:t xml:space="preserve"> правой части рисунка 3 показан повернутый</w:t>
+        <w:t xml:space="preserve"> правой части рисунка 4</w:t>
+      </w:r>
+      <w:r>
+        <w:t xml:space="preserve"> показан повернутый</w:t>
       </w:r>
       <w:r>
         <w:t xml:space="preserve"> </w:t>
@@ -1225,7 +1859,7 @@
                     </pic:cNvPicPr>
                   </pic:nvPicPr>
                   <pic:blipFill>
-                    <a:blip r:embed="rId15" cstate="print">
+                    <a:blip r:embed="rId18" cstate="print">
                       <a:extLst>
                         <a:ext uri="{28A0092B-C50C-407E-A947-70E740481C1C}">
                           <a14:useLocalDpi xmlns:a14="http://schemas.microsoft.com/office/drawing/2010/main" val="0"/>
@@ -1270,7 +1904,7 @@
           <w:sz w:val="24"/>
           <w:szCs w:val="24"/>
         </w:rPr>
-        <w:t>Рисунок 4</w:t>
+        <w:t>Рисунок 5</w:t>
       </w:r>
       <w:r>
         <w:rPr>
@@ -1365,7 +1999,10 @@
         <w:jc w:val="both"/>
       </w:pPr>
       <w:r>
-        <w:t>На рисунке 4 видна «покадровая» структура доплеровского сигнала в НЧ-области. Частотное заполнение кадров соответствует доплеровскому сдвигу относительно «несущей» 21 кГц.</w:t>
+        <w:t>На рисунке 5</w:t>
+      </w:r>
+      <w:r>
+        <w:t xml:space="preserve"> видна «покадровая» структура доплеровского сигнала в НЧ-области. Частотное заполнение кадров соответствует доплеровскому сдвигу относительно «несущей» 21 кГц.</w:t>
       </w:r>
     </w:p>
     <w:p>
@@ -1416,7 +2053,7 @@
       <w:r>
         <w:br/>
       </w:r>
-      <w:hyperlink r:id="rId16" w:history="1">
+      <w:hyperlink r:id="rId19" w:history="1">
         <w:r>
           <w:rPr>
             <w:rFonts w:asciiTheme="minorHAnsi" w:eastAsiaTheme="minorHAnsi" w:hAnsiTheme="minorHAnsi" w:cstheme="minorBidi"/>
@@ -1824,6 +2461,8 @@
         <w:pStyle w:val="2"/>
         <w:rPr>
           <w:b/>
+          <w:sz w:val="28"/>
+          <w:szCs w:val="28"/>
         </w:rPr>
       </w:pPr>
       <w:r>
@@ -1838,6 +2477,8 @@
       <w:r>
         <w:rPr>
           <w:b/>
+          <w:sz w:val="28"/>
+          <w:szCs w:val="28"/>
         </w:rPr>
         <w:t>Лицензия</w:t>
       </w:r>
@@ -1869,6 +2510,7 @@
           <w:rFonts w:ascii="Consolas" w:hAnsi="Consolas"/>
           <w:sz w:val="20"/>
           <w:szCs w:val="20"/>
+          <w:lang w:val="en-US"/>
         </w:rPr>
         <w:t xml:space="preserve">   </w:t>
       </w:r>
@@ -1877,6 +2519,7 @@
           <w:rFonts w:ascii="Consolas" w:hAnsi="Consolas"/>
           <w:sz w:val="20"/>
           <w:szCs w:val="20"/>
+          <w:lang w:val="en-US"/>
         </w:rPr>
         <w:t xml:space="preserve">   </w:t>
       </w:r>
@@ -2506,23 +3149,25 @@
           <w:szCs w:val="20"/>
           <w:lang w:val="en-US"/>
         </w:rPr>
-        <w:t xml:space="preserve">     http://opensource.org/licenses/MS-PL</w:t>
-      </w:r>
+        <w:t xml:space="preserve">     </w:t>
+      </w:r>
+      <w:hyperlink r:id="rId20" w:history="1">
+        <w:r>
+          <w:rPr>
+            <w:rStyle w:val="af1"/>
+            <w:rFonts w:ascii="Consolas" w:hAnsi="Consolas"/>
+            <w:sz w:val="20"/>
+            <w:szCs w:val="20"/>
+            <w:lang w:val="en-US"/>
+          </w:rPr>
+          <w:t>http://opensource.org/licenses/MS-PL</w:t>
+        </w:r>
+      </w:hyperlink>
     </w:p>
     <w:p>
       <w:pPr>
         <w:shd w:val="clear" w:color="auto" w:fill="F2F2F2" w:themeFill="background1" w:themeFillShade="F2"/>
         <w:jc w:val="both"/>
-        <w:rPr>
-          <w:rFonts w:ascii="Consolas" w:hAnsi="Consolas"/>
-          <w:sz w:val="20"/>
-          <w:szCs w:val="20"/>
-          <w:lang w:val="en-US"/>
-        </w:rPr>
-      </w:pPr>
-    </w:p>
-    <w:p>
-      <w:pPr>
         <w:rPr>
           <w:rFonts w:ascii="Consolas" w:hAnsi="Consolas"/>
           <w:sz w:val="20"/>
@@ -2533,7 +3178,7 @@
     </w:p>
     <w:sectPr>
       <w:pgSz w:w="11906" w:h="16838"/>
-      <w:pgMar w:top="567" w:right="566" w:bottom="1134" w:left="1418" w:header="708" w:footer="708" w:gutter="0"/>
+      <w:pgMar w:top="851" w:right="566" w:bottom="1134" w:left="1418" w:header="708" w:footer="708" w:gutter="0"/>
       <w:cols w:space="708"/>
       <w:docGrid w:linePitch="360"/>
     </w:sectPr>
@@ -2701,7 +3346,28 @@
           <w:sz w:val="16"/>
           <w:szCs w:val="16"/>
         </w:rPr>
-        <w:t xml:space="preserve"> 48 кГц размер окна 32768 точек обеспечивает </w:t>
+        <w:t xml:space="preserve"> 48 кГц</w:t>
+      </w:r>
+      <w:r>
+        <w:rPr>
+          <w:sz w:val="16"/>
+          <w:szCs w:val="16"/>
+        </w:rPr>
+        <w:t>,</w:t>
+      </w:r>
+      <w:r>
+        <w:rPr>
+          <w:sz w:val="16"/>
+          <w:szCs w:val="16"/>
+        </w:rPr>
+        <w:t xml:space="preserve"> размер окна 32768 точек обеспе</w:t>
+      </w:r>
+      <w:r>
+        <w:rPr>
+          <w:sz w:val="16"/>
+          <w:szCs w:val="16"/>
+        </w:rPr>
+        <w:t xml:space="preserve">чивает </w:t>
       </w:r>
       <w:proofErr w:type="spellStart"/>
       <w:r>
@@ -2717,7 +3383,14 @@
           <w:sz w:val="16"/>
           <w:szCs w:val="16"/>
         </w:rPr>
-        <w:t xml:space="preserve"> разрешение в ~ 0.7 с, что вполне соответствует длительности жеста или компоненты движения человеческого тела.</w:t>
+        <w:t xml:space="preserve"> разрешение в ~</w:t>
+      </w:r>
+      <w:r>
+        <w:rPr>
+          <w:sz w:val="16"/>
+          <w:szCs w:val="16"/>
+        </w:rPr>
+        <w:t>0.7 с, что соответствует длительности жеста или компоненты движения человеческого тела.</w:t>
       </w:r>
     </w:p>
   </w:footnote>
@@ -2740,7 +3413,14 @@
           <w:sz w:val="16"/>
           <w:szCs w:val="16"/>
         </w:rPr>
-        <w:t xml:space="preserve"> Шаг окна выбран как степень 3-ки исходя из опыта декодирования </w:t>
+        <w:t xml:space="preserve"> Шаг окна выбран </w:t>
+      </w:r>
+      <w:r>
+        <w:rPr>
+          <w:sz w:val="16"/>
+          <w:szCs w:val="16"/>
+        </w:rPr>
+        <w:t xml:space="preserve">исходя из опыта декодирования </w:t>
       </w:r>
       <w:r>
         <w:rPr>
@@ -2770,7 +3450,93 @@
           <w:sz w:val="16"/>
           <w:szCs w:val="16"/>
         </w:rPr>
-        <w:t xml:space="preserve"> (при шаге окна в 1/3 его размера обеспечивается корректная частотно-временная развертка потока).</w:t>
+        <w:t xml:space="preserve"> (при шаге окна в 1/3 его размера обеспечивается корректная частотно-временная развертка потока)</w:t>
+      </w:r>
+      <w:r>
+        <w:rPr>
+          <w:sz w:val="16"/>
+          <w:szCs w:val="16"/>
+        </w:rPr>
+        <w:t xml:space="preserve"> </w:t>
+      </w:r>
+      <w:r>
+        <w:rPr>
+          <w:sz w:val="16"/>
+          <w:szCs w:val="16"/>
+        </w:rPr>
+        <w:t>–</w:t>
+      </w:r>
+      <w:r>
+        <w:rPr>
+          <w:sz w:val="16"/>
+          <w:szCs w:val="16"/>
+        </w:rPr>
+        <w:t xml:space="preserve"> </w:t>
+      </w:r>
+      <w:r>
+        <w:rPr>
+          <w:sz w:val="16"/>
+          <w:szCs w:val="16"/>
+        </w:rPr>
+        <w:t xml:space="preserve">т.е. </w:t>
+      </w:r>
+      <w:r>
+        <w:rPr>
+          <w:sz w:val="16"/>
+          <w:szCs w:val="16"/>
+        </w:rPr>
+        <w:t xml:space="preserve">для построения </w:t>
+      </w:r>
+      <w:proofErr w:type="spellStart"/>
+      <w:r>
+        <w:rPr>
+          <w:sz w:val="16"/>
+          <w:szCs w:val="16"/>
+        </w:rPr>
+        <w:t>сонограммы</w:t>
+      </w:r>
+      <w:proofErr w:type="spellEnd"/>
+      <w:r>
+        <w:rPr>
+          <w:sz w:val="16"/>
+          <w:szCs w:val="16"/>
+        </w:rPr>
+        <w:t xml:space="preserve"> </w:t>
+      </w:r>
+      <w:r>
+        <w:rPr>
+          <w:sz w:val="16"/>
+          <w:szCs w:val="16"/>
+        </w:rPr>
+        <w:t xml:space="preserve">был выбран </w:t>
+      </w:r>
+      <w:r>
+        <w:rPr>
+          <w:sz w:val="16"/>
+          <w:szCs w:val="16"/>
+        </w:rPr>
+        <w:t xml:space="preserve">шаг </w:t>
+      </w:r>
+      <w:r>
+        <w:rPr>
+          <w:sz w:val="16"/>
+          <w:szCs w:val="16"/>
+        </w:rPr>
+        <w:t xml:space="preserve">в знаменателе кратный </w:t>
+      </w:r>
+      <w:r>
+        <w:rPr>
+          <w:sz w:val="16"/>
+          <w:szCs w:val="16"/>
+        </w:rPr>
+        <w:t>3</w:t>
+      </w:r>
+      <w:r>
+        <w:rPr>
+          <w:sz w:val="16"/>
+          <w:szCs w:val="16"/>
+        </w:rPr>
+        <w:t xml:space="preserve"> (дополнительно умноженный на 1.5 для достижения нужной скорости прохождения выборки).</w:t>
       </w:r>
     </w:p>
   </w:footnote>
@@ -2829,6 +3595,13 @@
         <w:t>500..</w:t>
       </w:r>
       <w:proofErr w:type="gramEnd"/>
+      <w:r>
+        <w:rPr>
+          <w:sz w:val="16"/>
+          <w:szCs w:val="16"/>
+        </w:rPr>
+        <w:t>+</w:t>
+      </w:r>
       <w:r>
         <w:rPr>
           <w:sz w:val="16"/>
@@ -2884,6 +3657,95 @@
 <file path=word/numbering.xml><?xml version="1.0" encoding="utf-8"?>
 <w:numbering xmlns:wpc="http://schemas.microsoft.com/office/word/2010/wordprocessingCanvas" xmlns:mc="http://schemas.openxmlformats.org/markup-compatibility/2006" xmlns:o="urn:schemas-microsoft-com:office:office" xmlns:r="http://schemas.openxmlformats.org/officeDocument/2006/relationships" xmlns:m="http://schemas.openxmlformats.org/officeDocument/2006/math" xmlns:v="urn:schemas-microsoft-com:vml" xmlns:wp14="http://schemas.microsoft.com/office/word/2010/wordprocessingDrawing" xmlns:wp="http://schemas.openxmlformats.org/drawingml/2006/wordprocessingDrawing" xmlns:w10="urn:schemas-microsoft-com:office:word" xmlns:w="http://schemas.openxmlformats.org/wordprocessingml/2006/main" xmlns:w14="http://schemas.microsoft.com/office/word/2010/wordml" xmlns:w15="http://schemas.microsoft.com/office/word/2012/wordml" xmlns:wpg="http://schemas.microsoft.com/office/word/2010/wordprocessingGroup" xmlns:wpi="http://schemas.microsoft.com/office/word/2010/wordprocessingInk" xmlns:wne="http://schemas.microsoft.com/office/word/2006/wordml" xmlns:wps="http://schemas.microsoft.com/office/word/2010/wordprocessingShape" mc:Ignorable="w14 w15 wp14">
   <w:abstractNum w:abstractNumId="0">
+    <w:nsid w:val="0ED94E1E"/>
+    <w:multiLevelType w:val="hybridMultilevel"/>
+    <w:tmpl w:val="023C33AC"/>
+    <w:lvl w:ilvl="0" w:tplc="F60CCAA8">
+      <w:start w:val="2"/>
+      <w:numFmt w:val="decimal"/>
+      <w:lvlText w:val="%1"/>
+      <w:lvlJc w:val="left"/>
+      <w:pPr>
+        <w:ind w:left="720" w:hanging="360"/>
+      </w:pPr>
+      <w:rPr>
+        <w:rFonts w:hint="default"/>
+      </w:rPr>
+    </w:lvl>
+    <w:lvl w:ilvl="1" w:tplc="04190019" w:tentative="1">
+      <w:start w:val="1"/>
+      <w:numFmt w:val="lowerLetter"/>
+      <w:lvlText w:val="%2."/>
+      <w:lvlJc w:val="left"/>
+      <w:pPr>
+        <w:ind w:left="1440" w:hanging="360"/>
+      </w:pPr>
+    </w:lvl>
+    <w:lvl w:ilvl="2" w:tplc="0419001B" w:tentative="1">
+      <w:start w:val="1"/>
+      <w:numFmt w:val="lowerRoman"/>
+      <w:lvlText w:val="%3."/>
+      <w:lvlJc w:val="right"/>
+      <w:pPr>
+        <w:ind w:left="2160" w:hanging="180"/>
+      </w:pPr>
+    </w:lvl>
+    <w:lvl w:ilvl="3" w:tplc="0419000F" w:tentative="1">
+      <w:start w:val="1"/>
+      <w:numFmt w:val="decimal"/>
+      <w:lvlText w:val="%4."/>
+      <w:lvlJc w:val="left"/>
+      <w:pPr>
+        <w:ind w:left="2880" w:hanging="360"/>
+      </w:pPr>
+    </w:lvl>
+    <w:lvl w:ilvl="4" w:tplc="04190019" w:tentative="1">
+      <w:start w:val="1"/>
+      <w:numFmt w:val="lowerLetter"/>
+      <w:lvlText w:val="%5."/>
+      <w:lvlJc w:val="left"/>
+      <w:pPr>
+        <w:ind w:left="3600" w:hanging="360"/>
+      </w:pPr>
+    </w:lvl>
+    <w:lvl w:ilvl="5" w:tplc="0419001B" w:tentative="1">
+      <w:start w:val="1"/>
+      <w:numFmt w:val="lowerRoman"/>
+      <w:lvlText w:val="%6."/>
+      <w:lvlJc w:val="right"/>
+      <w:pPr>
+        <w:ind w:left="4320" w:hanging="180"/>
+      </w:pPr>
+    </w:lvl>
+    <w:lvl w:ilvl="6" w:tplc="0419000F" w:tentative="1">
+      <w:start w:val="1"/>
+      <w:numFmt w:val="decimal"/>
+      <w:lvlText w:val="%7."/>
+      <w:lvlJc w:val="left"/>
+      <w:pPr>
+        <w:ind w:left="5040" w:hanging="360"/>
+      </w:pPr>
+    </w:lvl>
+    <w:lvl w:ilvl="7" w:tplc="04190019" w:tentative="1">
+      <w:start w:val="1"/>
+      <w:numFmt w:val="lowerLetter"/>
+      <w:lvlText w:val="%8."/>
+      <w:lvlJc w:val="left"/>
+      <w:pPr>
+        <w:ind w:left="5760" w:hanging="360"/>
+      </w:pPr>
+    </w:lvl>
+    <w:lvl w:ilvl="8" w:tplc="0419001B" w:tentative="1">
+      <w:start w:val="1"/>
+      <w:numFmt w:val="lowerRoman"/>
+      <w:lvlText w:val="%9."/>
+      <w:lvlJc w:val="right"/>
+      <w:pPr>
+        <w:ind w:left="6480" w:hanging="180"/>
+      </w:pPr>
+    </w:lvl>
+  </w:abstractNum>
+  <w:abstractNum w:abstractNumId="1">
     <w:nsid w:val="1FDD2677"/>
     <w:multiLevelType w:val="hybridMultilevel"/>
     <w:tmpl w:val="B7361060"/>
@@ -2996,7 +3858,7 @@
       </w:rPr>
     </w:lvl>
   </w:abstractNum>
-  <w:abstractNum w:abstractNumId="1">
+  <w:abstractNum w:abstractNumId="2">
     <w:nsid w:val="2A1F27D8"/>
     <w:multiLevelType w:val="hybridMultilevel"/>
     <w:tmpl w:val="346EC69C"/>
@@ -3085,20 +3947,20 @@
       </w:pPr>
     </w:lvl>
   </w:abstractNum>
-  <w:abstractNum w:abstractNumId="2">
+  <w:abstractNum w:abstractNumId="3">
     <w:nsid w:val="2B923007"/>
     <w:multiLevelType w:val="hybridMultilevel"/>
-    <w:tmpl w:val="56E855E0"/>
-    <w:lvl w:ilvl="0" w:tplc="04190009">
+    <w:tmpl w:val="D2E424E0"/>
+    <w:lvl w:ilvl="0" w:tplc="2ECC9A34">
       <w:start w:val="1"/>
-      <w:numFmt w:val="bullet"/>
-      <w:lvlText w:val=""/>
+      <w:numFmt w:val="decimal"/>
+      <w:lvlText w:val="%1."/>
       <w:lvlJc w:val="left"/>
       <w:pPr>
         <w:ind w:left="720" w:hanging="360"/>
       </w:pPr>
       <w:rPr>
-        <w:rFonts w:ascii="Wingdings" w:hAnsi="Wingdings" w:hint="default"/>
+        <w:rFonts w:asciiTheme="minorHAnsi" w:eastAsiaTheme="minorHAnsi" w:hAnsiTheme="minorHAnsi" w:cstheme="minorBidi"/>
       </w:rPr>
     </w:lvl>
     <w:lvl w:ilvl="1" w:tplc="04190003" w:tentative="1">
@@ -3199,13 +4061,16 @@
     </w:lvl>
   </w:abstractNum>
   <w:num w:numId="1">
+    <w:abstractNumId w:val="2"/>
+  </w:num>
+  <w:num w:numId="2">
     <w:abstractNumId w:val="1"/>
   </w:num>
-  <w:num w:numId="2">
+  <w:num w:numId="3">
+    <w:abstractNumId w:val="3"/>
+  </w:num>
+  <w:num w:numId="4">
     <w:abstractNumId w:val="0"/>
-  </w:num>
-  <w:num w:numId="3">
-    <w:abstractNumId w:val="2"/>
   </w:num>
 </w:numbering>
 </file>
@@ -4268,7 +5133,7 @@
 </file>
 
 <file path=customXml/itemProps1.xml><?xml version="1.0" encoding="utf-8"?>
-<ds:datastoreItem xmlns:ds="http://schemas.openxmlformats.org/officeDocument/2006/customXml" ds:itemID="{BB628DDE-1BF1-462E-B935-AA94E00961B5}">
+<ds:datastoreItem xmlns:ds="http://schemas.openxmlformats.org/officeDocument/2006/customXml" ds:itemID="{FE03DD96-AC09-4BCB-B18C-A514040F6DC4}">
   <ds:schemaRefs>
     <ds:schemaRef ds:uri="http://schemas.openxmlformats.org/officeDocument/2006/bibliography"/>
   </ds:schemaRefs>

</xml_diff>

<commit_message>
New carrier level state format. Doc's update.
</commit_message>
<xml_diff>
--- a/docs/ExactDopplerRUS.docx
+++ b/docs/ExactDopplerRUS.docx
@@ -8,14 +8,6 @@
       </w:pPr>
     </w:p>
     <w:p/>
-    <w:p>
-      <w:pPr>
-        <w:jc w:val="center"/>
-        <w:rPr>
-          <w:lang w:val="en-US"/>
-        </w:rPr>
-      </w:pPr>
-    </w:p>
     <w:p>
       <w:pPr>
         <w:jc w:val="center"/>
@@ -94,10 +86,10 @@
             <v:path o:extrusionok="f" gradientshapeok="t" o:connecttype="rect"/>
             <o:lock v:ext="edit" aspectratio="t"/>
           </v:shapetype>
-          <v:shape id="_x0000_i1025" type="#_x0000_t75" style="width:185.85pt;height:169.95pt" o:ole="">
+          <v:shape id="_x0000_i1025" type="#_x0000_t75" style="width:186.05pt;height:169.9pt" o:ole="">
             <v:imagedata r:id="rId8" o:title=""/>
           </v:shape>
-          <o:OLEObject Type="Embed" ProgID="Visio.Drawing.15" ShapeID="_x0000_i1025" DrawAspect="Content" ObjectID="_1535638110" r:id="rId9"/>
+          <o:OLEObject Type="Embed" ProgID="Visio.Drawing.15" ShapeID="_x0000_i1025" DrawAspect="Content" ObjectID="_1536315884" r:id="rId9"/>
         </w:object>
       </w:r>
     </w:p>
@@ -153,15 +145,19 @@
     <w:p>
       <w:pPr>
         <w:jc w:val="right"/>
-        <w:rPr>
-          <w:color w:val="1F4E79" w:themeColor="accent1" w:themeShade="80"/>
+      </w:pPr>
+    </w:p>
+    <w:p>
+      <w:pPr>
+        <w:spacing w:after="0"/>
+        <w:jc w:val="right"/>
+        <w:rPr>
           <w:sz w:val="32"/>
           <w:szCs w:val="32"/>
         </w:rPr>
       </w:pPr>
       <w:r>
         <w:rPr>
-          <w:color w:val="1F4E79" w:themeColor="accent1" w:themeShade="80"/>
           <w:sz w:val="32"/>
           <w:szCs w:val="32"/>
         </w:rPr>
@@ -172,59 +168,84 @@
       <w:pPr>
         <w:jc w:val="right"/>
         <w:rPr>
-          <w:color w:val="1F4E79" w:themeColor="accent1" w:themeShade="80"/>
+          <w:b/>
+          <w:i/>
+          <w:sz w:val="28"/>
+          <w:szCs w:val="32"/>
+        </w:rPr>
+      </w:pPr>
+      <w:bookmarkStart w:id="0" w:name="_GoBack"/>
+      <w:bookmarkEnd w:id="0"/>
+      <w:r>
+        <w:rPr>
+          <w:b/>
+          <w:i/>
+          <w:sz w:val="28"/>
+          <w:szCs w:val="32"/>
+        </w:rPr>
+        <w:t>25</w:t>
+      </w:r>
+      <w:r>
+        <w:rPr>
+          <w:b/>
+          <w:i/>
+          <w:sz w:val="28"/>
+          <w:szCs w:val="32"/>
+        </w:rPr>
+        <w:t>.09.2016</w:t>
+      </w:r>
+    </w:p>
+    <w:p>
+      <w:pPr>
+        <w:jc w:val="center"/>
+      </w:pPr>
+    </w:p>
+    <w:p>
+      <w:pPr>
+        <w:jc w:val="center"/>
+      </w:pPr>
+    </w:p>
+    <w:p>
+      <w:pPr>
+        <w:jc w:val="center"/>
+      </w:pPr>
+    </w:p>
+    <w:p>
+      <w:pPr>
+        <w:jc w:val="center"/>
+      </w:pPr>
+    </w:p>
+    <w:p>
+      <w:pPr>
+        <w:jc w:val="center"/>
+      </w:pPr>
+    </w:p>
+    <w:p>
+      <w:pPr>
+        <w:spacing w:after="0" w:line="240" w:lineRule="auto"/>
+        <w:jc w:val="center"/>
+        <w:rPr>
+          <w:b/>
           <w:sz w:val="32"/>
           <w:szCs w:val="32"/>
         </w:rPr>
       </w:pPr>
       <w:r>
         <w:rPr>
-          <w:color w:val="1F4E79" w:themeColor="accent1" w:themeShade="80"/>
+          <w:b/>
           <w:sz w:val="32"/>
           <w:szCs w:val="32"/>
         </w:rPr>
-        <w:t>17.09.2016</w:t>
-      </w:r>
-    </w:p>
-    <w:p>
-      <w:pPr>
-        <w:jc w:val="center"/>
-        <w:rPr>
-          <w:color w:val="1F4E79" w:themeColor="accent1" w:themeShade="80"/>
-        </w:rPr>
-      </w:pPr>
-    </w:p>
-    <w:p>
-      <w:pPr>
-        <w:jc w:val="center"/>
-        <w:rPr>
-          <w:color w:val="1F4E79" w:themeColor="accent1" w:themeShade="80"/>
-        </w:rPr>
-      </w:pPr>
-    </w:p>
-    <w:p>
-      <w:pPr>
-        <w:jc w:val="center"/>
-        <w:rPr>
-          <w:color w:val="1F4E79" w:themeColor="accent1" w:themeShade="80"/>
-        </w:rPr>
-      </w:pPr>
-    </w:p>
-    <w:p>
-      <w:pPr>
-        <w:jc w:val="center"/>
-        <w:rPr>
-          <w:color w:val="1F4E79" w:themeColor="accent1" w:themeShade="80"/>
-        </w:rPr>
-      </w:pPr>
-    </w:p>
-    <w:p>
-      <w:pPr>
-        <w:jc w:val="center"/>
-        <w:rPr>
-          <w:color w:val="1F4E79" w:themeColor="accent1" w:themeShade="80"/>
-        </w:rPr>
-      </w:pPr>
+        <w:t xml:space="preserve">г. </w:t>
+      </w:r>
+      <w:r>
+        <w:rPr>
+          <w:b/>
+          <w:sz w:val="32"/>
+          <w:szCs w:val="32"/>
+        </w:rPr>
+        <w:t>Череповец</w:t>
+      </w:r>
     </w:p>
     <w:p>
       <w:pPr>
@@ -232,7 +253,6 @@
         <w:jc w:val="center"/>
         <w:rPr>
           <w:b/>
-          <w:color w:val="1F4E79" w:themeColor="accent1" w:themeShade="80"/>
           <w:sz w:val="32"/>
           <w:szCs w:val="32"/>
         </w:rPr>
@@ -240,111 +260,69 @@
       <w:r>
         <w:rPr>
           <w:b/>
-          <w:color w:val="1F4E79" w:themeColor="accent1" w:themeShade="80"/>
           <w:sz w:val="32"/>
           <w:szCs w:val="32"/>
         </w:rPr>
-        <w:t xml:space="preserve">г. </w:t>
-      </w:r>
-      <w:r>
-        <w:rPr>
-          <w:b/>
-          <w:color w:val="1F4E79" w:themeColor="accent1" w:themeShade="80"/>
+        <w:t>2016</w:t>
+      </w:r>
+    </w:p>
+    <w:p/>
+    <w:p>
+      <w:pPr>
+        <w:ind w:left="426"/>
+        <w:jc w:val="center"/>
+        <w:rPr>
           <w:sz w:val="32"/>
           <w:szCs w:val="32"/>
         </w:rPr>
-        <w:t>Череп</w:t>
-      </w:r>
-      <w:bookmarkStart w:id="0" w:name="_GoBack"/>
-      <w:bookmarkEnd w:id="0"/>
-      <w:r>
-        <w:rPr>
-          <w:b/>
-          <w:color w:val="1F4E79" w:themeColor="accent1" w:themeShade="80"/>
+      </w:pPr>
+      <w:r>
+        <w:object w:dxaOrig="8910" w:dyaOrig="5985">
+          <v:shape id="_x0000_i1026" type="#_x0000_t75" style="width:385.9pt;height:259.2pt" o:ole="">
+            <v:imagedata r:id="rId10" o:title=""/>
+          </v:shape>
+          <o:OLEObject Type="Embed" ProgID="Visio.Drawing.15" ShapeID="_x0000_i1026" DrawAspect="Content" ObjectID="_1536315885" r:id="rId11"/>
+        </w:object>
+      </w:r>
+    </w:p>
+    <w:p>
+      <w:pPr>
+        <w:jc w:val="center"/>
+        <w:rPr>
+          <w:sz w:val="24"/>
+          <w:szCs w:val="24"/>
+        </w:rPr>
+      </w:pPr>
+      <w:r>
+        <w:rPr>
+          <w:sz w:val="24"/>
+          <w:szCs w:val="24"/>
+        </w:rPr>
+        <w:t>Рисунок 1 – Структурная схема</w:t>
+      </w:r>
+      <w:r>
+        <w:rPr>
+          <w:sz w:val="24"/>
+          <w:szCs w:val="24"/>
+        </w:rPr>
+        <w:t xml:space="preserve"> доплеровского акустического детектора</w:t>
+      </w:r>
+      <w:r>
+        <w:rPr>
+          <w:sz w:val="24"/>
+          <w:szCs w:val="24"/>
+        </w:rPr>
+        <w:t>.</w:t>
+      </w:r>
+    </w:p>
+    <w:p>
+      <w:pPr>
+        <w:spacing w:after="0" w:line="240" w:lineRule="auto"/>
+        <w:jc w:val="center"/>
+        <w:rPr>
           <w:sz w:val="32"/>
           <w:szCs w:val="32"/>
         </w:rPr>
-        <w:t>овец</w:t>
-      </w:r>
-    </w:p>
-    <w:p>
-      <w:pPr>
-        <w:spacing w:after="0" w:line="240" w:lineRule="auto"/>
-        <w:jc w:val="center"/>
-        <w:rPr>
-          <w:b/>
-          <w:color w:val="1F4E79" w:themeColor="accent1" w:themeShade="80"/>
-          <w:sz w:val="32"/>
-          <w:szCs w:val="32"/>
-        </w:rPr>
-      </w:pPr>
-      <w:r>
-        <w:rPr>
-          <w:b/>
-          <w:color w:val="1F4E79" w:themeColor="accent1" w:themeShade="80"/>
-          <w:sz w:val="32"/>
-          <w:szCs w:val="32"/>
-        </w:rPr>
-        <w:t>2016</w:t>
-      </w:r>
-    </w:p>
-    <w:p/>
-    <w:p>
-      <w:pPr>
-        <w:ind w:left="426"/>
-        <w:jc w:val="center"/>
-        <w:rPr>
-          <w:sz w:val="32"/>
-          <w:szCs w:val="32"/>
-        </w:rPr>
-      </w:pPr>
-      <w:r>
-        <w:object w:dxaOrig="8910" w:dyaOrig="5985">
-          <v:shape id="_x0000_i1027" type="#_x0000_t75" style="width:385.95pt;height:259.55pt" o:ole="">
-            <v:imagedata r:id="rId10" o:title=""/>
-          </v:shape>
-          <o:OLEObject Type="Embed" ProgID="Visio.Drawing.15" ShapeID="_x0000_i1027" DrawAspect="Content" ObjectID="_1535638111" r:id="rId11"/>
-        </w:object>
-      </w:r>
-    </w:p>
-    <w:p>
-      <w:pPr>
-        <w:jc w:val="center"/>
-        <w:rPr>
-          <w:sz w:val="24"/>
-          <w:szCs w:val="24"/>
-        </w:rPr>
-      </w:pPr>
-      <w:r>
-        <w:rPr>
-          <w:sz w:val="24"/>
-          <w:szCs w:val="24"/>
-        </w:rPr>
-        <w:t>Рисунок 1 – Структурная схема</w:t>
-      </w:r>
-      <w:r>
-        <w:rPr>
-          <w:sz w:val="24"/>
-          <w:szCs w:val="24"/>
-        </w:rPr>
-        <w:t xml:space="preserve"> доплеровского акустического детектора</w:t>
-      </w:r>
-      <w:r>
-        <w:rPr>
-          <w:sz w:val="24"/>
-          <w:szCs w:val="24"/>
-        </w:rPr>
-        <w:t>.</w:t>
-      </w:r>
-    </w:p>
-    <w:p>
-      <w:pPr>
-        <w:spacing w:after="0" w:line="240" w:lineRule="auto"/>
-        <w:jc w:val="center"/>
-        <w:rPr>
-          <w:sz w:val="32"/>
-          <w:szCs w:val="32"/>
-        </w:rPr>
       </w:pPr>
     </w:p>
     <w:p>
@@ -353,10 +331,10 @@
       </w:pPr>
       <w:r>
         <w:object w:dxaOrig="8131" w:dyaOrig="8295">
-          <v:shape id="_x0000_i1026" type="#_x0000_t75" style="width:351.65pt;height:358.35pt" o:ole="">
+          <v:shape id="_x0000_i1027" type="#_x0000_t75" style="width:351.95pt;height:358.25pt" o:ole="">
             <v:imagedata r:id="rId12" o:title=""/>
           </v:shape>
-          <o:OLEObject Type="Embed" ProgID="Visio.Drawing.15" ShapeID="_x0000_i1026" DrawAspect="Content" ObjectID="_1535638112" r:id="rId13"/>
+          <o:OLEObject Type="Embed" ProgID="Visio.Drawing.15" ShapeID="_x0000_i1027" DrawAspect="Content" ObjectID="_1536315886" r:id="rId13"/>
         </w:object>
       </w:r>
     </w:p>
@@ -1362,7 +1340,15 @@
           <w:sz w:val="28"/>
           <w:szCs w:val="28"/>
         </w:rPr>
-        <w:t>Настройка аппаратной части</w:t>
+        <w:t xml:space="preserve">Настройка </w:t>
+      </w:r>
+      <w:r>
+        <w:rPr>
+          <w:b/>
+          <w:sz w:val="28"/>
+          <w:szCs w:val="28"/>
+        </w:rPr>
+        <w:t>звукового ввода-вывода</w:t>
       </w:r>
     </w:p>
     <w:p>
@@ -1438,6 +1424,24 @@
       </w:r>
       <w:r>
         <w:t>изкий уровень аналоговых шумов и высокая чувствительность позволяют достичь хороших показателей при обнаружении доплеровских сдвигов.</w:t>
+      </w:r>
+    </w:p>
+    <w:p>
+      <w:pPr>
+        <w:ind w:firstLine="708"/>
+        <w:jc w:val="both"/>
+      </w:pPr>
+      <w:r>
+        <w:t xml:space="preserve">Не во всех случаях нужен </w:t>
+      </w:r>
+      <w:r>
+        <w:t>максимальный уровень громкости</w:t>
+      </w:r>
+      <w:r>
+        <w:t xml:space="preserve"> (как программного микшера, так и акустической системы)</w:t>
+      </w:r>
+      <w:r>
+        <w:t>! Наилучшие результаты достигаются при уровнях, на которых излучается достаточно много звуковой энергии, но при этом не происходит перегрузки усилителя низкой частоты и самих излучателей.</w:t>
       </w:r>
     </w:p>
     <w:p>
@@ -2510,7 +2514,6 @@
           <w:rFonts w:ascii="Consolas" w:hAnsi="Consolas"/>
           <w:sz w:val="20"/>
           <w:szCs w:val="20"/>
-          <w:lang w:val="en-US"/>
         </w:rPr>
         <w:t xml:space="preserve">   </w:t>
       </w:r>
@@ -2519,7 +2522,6 @@
           <w:rFonts w:ascii="Consolas" w:hAnsi="Consolas"/>
           <w:sz w:val="20"/>
           <w:szCs w:val="20"/>
-          <w:lang w:val="en-US"/>
         </w:rPr>
         <w:t xml:space="preserve">   </w:t>
       </w:r>
@@ -5133,7 +5135,7 @@
 </file>
 
 <file path=customXml/itemProps1.xml><?xml version="1.0" encoding="utf-8"?>
-<ds:datastoreItem xmlns:ds="http://schemas.openxmlformats.org/officeDocument/2006/customXml" ds:itemID="{FE03DD96-AC09-4BCB-B18C-A514040F6DC4}">
+<ds:datastoreItem xmlns:ds="http://schemas.openxmlformats.org/officeDocument/2006/customXml" ds:itemID="{D062C6AE-691C-4076-A1FE-CAA97799A928}">
   <ds:schemaRefs>
     <ds:schemaRef ds:uri="http://schemas.openxmlformats.org/officeDocument/2006/bibliography"/>
   </ds:schemaRefs>

</xml_diff>

<commit_message>
A lot of small fixes. Waterfall player deleted.
</commit_message>
<xml_diff>
--- a/docs/ExactDopplerRUS.docx
+++ b/docs/ExactDopplerRUS.docx
@@ -86,10 +86,10 @@
             <v:path o:extrusionok="f" gradientshapeok="t" o:connecttype="rect"/>
             <o:lock v:ext="edit" aspectratio="t"/>
           </v:shapetype>
-          <v:shape id="_x0000_i1025" type="#_x0000_t75" style="width:186.05pt;height:169.9pt" o:ole="">
+          <v:shape id="_x0000_i1025" type="#_x0000_t75" style="width:186.1pt;height:169.8pt" o:ole="">
             <v:imagedata r:id="rId8" o:title=""/>
           </v:shape>
-          <o:OLEObject Type="Embed" ProgID="Visio.Drawing.15" ShapeID="_x0000_i1025" DrawAspect="Content" ObjectID="_1536315884" r:id="rId9"/>
+          <o:OLEObject Type="Embed" ProgID="Visio.Drawing.15" ShapeID="_x0000_i1025" DrawAspect="Content" ObjectID="_1538063722" r:id="rId9"/>
         </w:object>
       </w:r>
     </w:p>
@@ -174,8 +174,6 @@
           <w:szCs w:val="32"/>
         </w:rPr>
       </w:pPr>
-      <w:bookmarkStart w:id="0" w:name="_GoBack"/>
-      <w:bookmarkEnd w:id="0"/>
       <w:r>
         <w:rPr>
           <w:b/>
@@ -183,7 +181,7 @@
           <w:sz w:val="28"/>
           <w:szCs w:val="32"/>
         </w:rPr>
-        <w:t>25</w:t>
+        <w:t>15.10</w:t>
       </w:r>
       <w:r>
         <w:rPr>
@@ -192,7 +190,7 @@
           <w:sz w:val="28"/>
           <w:szCs w:val="32"/>
         </w:rPr>
-        <w:t>.09.2016</w:t>
+        <w:t>.2016</w:t>
       </w:r>
     </w:p>
     <w:p>
@@ -278,10 +276,10 @@
       </w:pPr>
       <w:r>
         <w:object w:dxaOrig="8910" w:dyaOrig="5985">
-          <v:shape id="_x0000_i1026" type="#_x0000_t75" style="width:385.9pt;height:259.2pt" o:ole="">
+          <v:shape id="_x0000_i1026" type="#_x0000_t75" style="width:385.8pt;height:259.45pt" o:ole="">
             <v:imagedata r:id="rId10" o:title=""/>
           </v:shape>
-          <o:OLEObject Type="Embed" ProgID="Visio.Drawing.15" ShapeID="_x0000_i1026" DrawAspect="Content" ObjectID="_1536315885" r:id="rId11"/>
+          <o:OLEObject Type="Embed" ProgID="Visio.Drawing.15" ShapeID="_x0000_i1026" DrawAspect="Content" ObjectID="_1538063723" r:id="rId11"/>
         </w:object>
       </w:r>
     </w:p>
@@ -331,10 +329,10 @@
       </w:pPr>
       <w:r>
         <w:object w:dxaOrig="8131" w:dyaOrig="8295">
-          <v:shape id="_x0000_i1027" type="#_x0000_t75" style="width:351.95pt;height:358.25pt" o:ole="">
+          <v:shape id="_x0000_i1027" type="#_x0000_t75" style="width:351.85pt;height:358.65pt" o:ole="">
             <v:imagedata r:id="rId12" o:title=""/>
           </v:shape>
-          <o:OLEObject Type="Embed" ProgID="Visio.Drawing.15" ShapeID="_x0000_i1027" DrawAspect="Content" ObjectID="_1536315886" r:id="rId13"/>
+          <o:OLEObject Type="Embed" ProgID="Visio.Drawing.15" ShapeID="_x0000_i1027" DrawAspect="Content" ObjectID="_1538063724" r:id="rId13"/>
         </w:object>
       </w:r>
     </w:p>
@@ -1109,76 +1107,7 @@
       </w:pPr>
       <w:r>
         <w:tab/>
-        <w:t xml:space="preserve">При необходимости </w:t>
-      </w:r>
-      <w:proofErr w:type="spellStart"/>
-      <w:r>
-        <w:t>аудиопредставления</w:t>
-      </w:r>
-      <w:proofErr w:type="spellEnd"/>
-      <w:r>
-        <w:t xml:space="preserve"> доплеровских всплесков, полоса детектирования переносится в область НЧ, с подавлением «слепой» области. Т.к. </w:t>
-      </w:r>
-      <w:proofErr w:type="spellStart"/>
-      <w:r>
-        <w:t>магнитудное</w:t>
-      </w:r>
-      <w:proofErr w:type="spellEnd"/>
-      <w:r>
-        <w:t xml:space="preserve"> представление сигнала (без учета фаз) не может обеспечить «сшивание» пространственных представлений разных окон, при преобразовании «водопада» в звук не производится компенсация взвешивающих окон, и сигнал представлен хорошо разделяемыми по амплитудному признаку «пачками». Каждой «пачке» соответствует одна строка </w:t>
-      </w:r>
-      <w:proofErr w:type="spellStart"/>
-      <w:r>
-        <w:t>сонограммы</w:t>
-      </w:r>
-      <w:proofErr w:type="spellEnd"/>
-      <w:r>
-        <w:t xml:space="preserve">, что позволит однозначно соотносить изображение «водопада» и </w:t>
-      </w:r>
-      <w:proofErr w:type="spellStart"/>
-      <w:r>
-        <w:t>аудиопотока</w:t>
-      </w:r>
-      <w:proofErr w:type="spellEnd"/>
-      <w:r>
-        <w:t xml:space="preserve">, инвариантно </w:t>
-      </w:r>
-      <w:proofErr w:type="spellStart"/>
-      <w:r>
-        <w:t>джиттеру</w:t>
-      </w:r>
-      <w:proofErr w:type="spellEnd"/>
-      <w:r>
-        <w:t xml:space="preserve"> частот дискретизации ЦАП</w:t>
-      </w:r>
-      <w:r>
-        <w:t>/</w:t>
-      </w:r>
-      <w:r>
-        <w:t>АЦП.</w:t>
-      </w:r>
-      <w:r>
-        <w:t xml:space="preserve"> Доплеровская полоса переносится без измене</w:t>
-      </w:r>
-      <w:r>
-        <w:t>ния масштаба, и привязывается к нижней частоте «</w:t>
-      </w:r>
-      <w:proofErr w:type="spellStart"/>
-      <w:r>
-        <w:t>minFreq</w:t>
-      </w:r>
-      <w:proofErr w:type="spellEnd"/>
-      <w:r>
-        <w:t>»</w:t>
-      </w:r>
-      <w:r>
-        <w:t>.</w:t>
-      </w:r>
-    </w:p>
-    <w:p>
-      <w:pPr>
-        <w:pStyle w:val="2"/>
-      </w:pPr>
+      </w:r>
     </w:p>
     <w:p>
       <w:pPr>
@@ -1308,46 +1237,52 @@
         <w:pStyle w:val="2"/>
         <w:rPr>
           <w:b/>
-        </w:rPr>
-      </w:pPr>
-    </w:p>
-    <w:p>
-      <w:r>
-        <w:br w:type="page"/>
-      </w:r>
-    </w:p>
-    <w:p>
-      <w:pPr>
-        <w:pStyle w:val="2"/>
-        <w:rPr>
-          <w:b/>
           <w:sz w:val="28"/>
           <w:szCs w:val="28"/>
         </w:rPr>
       </w:pPr>
-      <w:r>
+    </w:p>
+    <w:p>
+      <w:pPr>
+        <w:pStyle w:val="2"/>
         <w:rPr>
           <w:b/>
           <w:sz w:val="28"/>
           <w:szCs w:val="28"/>
         </w:rPr>
-        <w:lastRenderedPageBreak/>
-        <w:t xml:space="preserve">3 </w:t>
-      </w:r>
-      <w:r>
+      </w:pPr>
+    </w:p>
+    <w:p>
+      <w:pPr>
+        <w:pStyle w:val="2"/>
         <w:rPr>
           <w:b/>
           <w:sz w:val="28"/>
           <w:szCs w:val="28"/>
         </w:rPr>
-        <w:t xml:space="preserve">Настройка </w:t>
-      </w:r>
+      </w:pPr>
       <w:r>
         <w:rPr>
           <w:b/>
           <w:sz w:val="28"/>
           <w:szCs w:val="28"/>
         </w:rPr>
+        <w:t xml:space="preserve">3 </w:t>
+      </w:r>
+      <w:r>
+        <w:rPr>
+          <w:b/>
+          <w:sz w:val="28"/>
+          <w:szCs w:val="28"/>
+        </w:rPr>
+        <w:t xml:space="preserve">Настройка </w:t>
+      </w:r>
+      <w:r>
+        <w:rPr>
+          <w:b/>
+          <w:sz w:val="28"/>
+          <w:szCs w:val="28"/>
+        </w:rPr>
         <w:t>звукового ввода-вывода</w:t>
       </w:r>
     </w:p>
@@ -1446,12 +1381,6 @@
     </w:p>
     <w:p>
       <w:pPr>
-        <w:ind w:firstLine="708"/>
-        <w:jc w:val="both"/>
-      </w:pPr>
-    </w:p>
-    <w:p>
-      <w:pPr>
         <w:ind w:left="1418"/>
         <w:jc w:val="both"/>
       </w:pPr>
@@ -1460,6 +1389,7 @@
           <w:noProof/>
           <w:lang w:eastAsia="ru-RU"/>
         </w:rPr>
+        <w:lastRenderedPageBreak/>
         <w:drawing>
           <wp:inline distT="0" distB="0" distL="0" distR="0" wp14:anchorId="0A178948" wp14:editId="1E42CF57">
             <wp:extent cx="2329200" cy="2167200"/>
@@ -1640,21 +1570,6 @@
       </w:r>
     </w:p>
     <w:p>
-      <w:r>
-        <w:br w:type="page"/>
-      </w:r>
-      <w:r>
-        <w:lastRenderedPageBreak/>
-        <w:t>Пример обнаружения</w:t>
-      </w:r>
-      <w:r>
-        <w:t xml:space="preserve"> </w:t>
-      </w:r>
-      <w:r>
-        <w:t>движения</w:t>
-      </w:r>
-    </w:p>
-    <w:p>
       <w:pPr>
         <w:jc w:val="center"/>
         <w:rPr>
@@ -1665,348 +1580,58 @@
     </w:p>
     <w:p>
       <w:pPr>
-        <w:jc w:val="center"/>
+        <w:spacing w:after="0"/>
+        <w:rPr>
+          <w:b/>
+          <w:noProof/>
+          <w:color w:val="FF0000"/>
+          <w:lang w:eastAsia="ru-RU"/>
+        </w:rPr>
+      </w:pPr>
+      <w:r>
+        <w:rPr>
+          <w:b/>
+          <w:noProof/>
+          <w:color w:val="FF0000"/>
+          <w:lang w:eastAsia="ru-RU"/>
+        </w:rPr>
+        <w:t>ПРЕДУПРЕЖДЕНИЕ</w:t>
+      </w:r>
+    </w:p>
+    <w:p>
+      <w:pPr>
+        <w:jc w:val="both"/>
+      </w:pPr>
+      <w:r>
+        <w:rPr>
+          <w:b/>
+        </w:rPr>
+        <w:t>В качестве излучателей используйте аудиоколонки бюджетного класса – высокий уровень акустической энергии в области высоких част</w:t>
+      </w:r>
+      <w:r>
+        <w:rPr>
+          <w:b/>
+        </w:rPr>
+        <w:t>от может привести к перегреву ВЧ</w:t>
+      </w:r>
+      <w:bookmarkStart w:id="0" w:name="_GoBack"/>
+      <w:bookmarkEnd w:id="0"/>
+      <w:r>
+        <w:rPr>
+          <w:b/>
+        </w:rPr>
+        <w:t>-динамиков и их выходу из строя.</w:t>
+      </w:r>
+    </w:p>
+    <w:p>
+      <w:pPr>
         <w:rPr>
           <w:noProof/>
           <w:lang w:eastAsia="ru-RU"/>
         </w:rPr>
       </w:pPr>
       <w:r>
-        <w:rPr>
-          <w:noProof/>
-          <w:lang w:eastAsia="ru-RU"/>
-        </w:rPr>
-        <w:drawing>
-          <wp:inline distT="0" distB="0" distL="0" distR="0">
-            <wp:extent cx="6299835" cy="2889250"/>
-            <wp:effectExtent l="0" t="0" r="5715" b="6350"/>
-            <wp:docPr id="4" name="Рисунок 4"/>
-            <wp:cNvGraphicFramePr>
-              <a:graphicFrameLocks xmlns:a="http://schemas.openxmlformats.org/drawingml/2006/main" noChangeAspect="1"/>
-            </wp:cNvGraphicFramePr>
-            <a:graphic xmlns:a="http://schemas.openxmlformats.org/drawingml/2006/main">
-              <a:graphicData uri="http://schemas.openxmlformats.org/drawingml/2006/picture">
-                <pic:pic xmlns:pic="http://schemas.openxmlformats.org/drawingml/2006/picture">
-                  <pic:nvPicPr>
-                    <pic:cNvPr id="0" name="Picture 21"/>
-                    <pic:cNvPicPr>
-                      <a:picLocks noChangeAspect="1" noChangeArrowheads="1"/>
-                    </pic:cNvPicPr>
-                  </pic:nvPicPr>
-                  <pic:blipFill>
-                    <a:blip r:embed="rId17" cstate="print">
-                      <a:extLst>
-                        <a:ext uri="{28A0092B-C50C-407E-A947-70E740481C1C}">
-                          <a14:useLocalDpi xmlns:a14="http://schemas.microsoft.com/office/drawing/2010/main" val="0"/>
-                        </a:ext>
-                      </a:extLst>
-                    </a:blip>
-                    <a:srcRect/>
-                    <a:stretch>
-                      <a:fillRect/>
-                    </a:stretch>
-                  </pic:blipFill>
-                  <pic:spPr bwMode="auto">
-                    <a:xfrm>
-                      <a:off x="0" y="0"/>
-                      <a:ext cx="6299835" cy="2889250"/>
-                    </a:xfrm>
-                    <a:prstGeom prst="rect">
-                      <a:avLst/>
-                    </a:prstGeom>
-                    <a:noFill/>
-                    <a:ln>
-                      <a:noFill/>
-                    </a:ln>
-                  </pic:spPr>
-                </pic:pic>
-              </a:graphicData>
-            </a:graphic>
-          </wp:inline>
-        </w:drawing>
-      </w:r>
-    </w:p>
-    <w:p>
-      <w:pPr>
-        <w:jc w:val="center"/>
-        <w:rPr>
-          <w:sz w:val="24"/>
-          <w:szCs w:val="24"/>
-        </w:rPr>
-      </w:pPr>
-      <w:r>
-        <w:rPr>
-          <w:sz w:val="24"/>
-          <w:szCs w:val="24"/>
-        </w:rPr>
-        <w:t>Рисунок 4</w:t>
-      </w:r>
-      <w:r>
-        <w:rPr>
-          <w:sz w:val="24"/>
-          <w:szCs w:val="24"/>
-        </w:rPr>
-        <w:t xml:space="preserve"> – </w:t>
-      </w:r>
-      <w:r>
-        <w:rPr>
-          <w:sz w:val="24"/>
-          <w:szCs w:val="24"/>
-        </w:rPr>
-        <w:t>Пример обнаружения движений</w:t>
-      </w:r>
-      <w:r>
-        <w:rPr>
-          <w:sz w:val="24"/>
-          <w:szCs w:val="24"/>
-        </w:rPr>
-        <w:t>.</w:t>
-      </w:r>
-    </w:p>
-    <w:p>
-      <w:pPr>
-        <w:rPr>
-          <w:sz w:val="24"/>
-          <w:szCs w:val="24"/>
-        </w:rPr>
-      </w:pPr>
-    </w:p>
-    <w:p>
-      <w:pPr>
-        <w:jc w:val="both"/>
-      </w:pPr>
-      <w:r>
-        <w:t>На рисунке 4</w:t>
-      </w:r>
-      <w:r>
-        <w:t>, на левой части изображения, показано PCM и частотно-временное представление доплеровской полосы, перенесенной в НЧ-область (</w:t>
-      </w:r>
-      <w:r>
-        <w:t xml:space="preserve">с подавлением области </w:t>
-      </w:r>
-      <w:r>
-        <w:t>«</w:t>
-      </w:r>
-      <w:r>
-        <w:t>несущей</w:t>
-      </w:r>
-      <w:r>
-        <w:t>»</w:t>
-      </w:r>
-      <w:r>
-        <w:t>).</w:t>
-      </w:r>
-      <w:r>
-        <w:t xml:space="preserve"> На</w:t>
-      </w:r>
-      <w:r>
-        <w:t xml:space="preserve"> правой части рисунка 4</w:t>
-      </w:r>
-      <w:r>
-        <w:t xml:space="preserve"> показан повернутый</w:t>
-      </w:r>
-      <w:r>
-        <w:t xml:space="preserve"> </w:t>
-      </w:r>
-      <w:r>
-        <w:t>на 90 градусов влево «водопад»</w:t>
-      </w:r>
-      <w:r>
-        <w:t xml:space="preserve">, так, чтобы соответствовать отображению сигнала из </w:t>
-      </w:r>
-      <w:proofErr w:type="spellStart"/>
-      <w:r>
-        <w:t>аудиоредактора</w:t>
-      </w:r>
-      <w:proofErr w:type="spellEnd"/>
-      <w:r>
-        <w:t>.</w:t>
-      </w:r>
-    </w:p>
-    <w:p>
-      <w:pPr>
-        <w:jc w:val="center"/>
-        <w:rPr>
-          <w:noProof/>
-          <w:lang w:eastAsia="ru-RU"/>
-        </w:rPr>
-      </w:pPr>
-    </w:p>
-    <w:p>
-      <w:pPr>
-        <w:jc w:val="center"/>
-        <w:rPr>
-          <w:noProof/>
-          <w:lang w:eastAsia="ru-RU"/>
-        </w:rPr>
-      </w:pPr>
-      <w:r>
-        <w:rPr>
-          <w:noProof/>
-          <w:lang w:eastAsia="ru-RU"/>
-        </w:rPr>
-        <w:drawing>
-          <wp:inline distT="0" distB="0" distL="0" distR="0">
-            <wp:extent cx="4649638" cy="3109601"/>
-            <wp:effectExtent l="0" t="0" r="0" b="0"/>
-            <wp:docPr id="5" name="Рисунок 5"/>
-            <wp:cNvGraphicFramePr>
-              <a:graphicFrameLocks xmlns:a="http://schemas.openxmlformats.org/drawingml/2006/main" noChangeAspect="1"/>
-            </wp:cNvGraphicFramePr>
-            <a:graphic xmlns:a="http://schemas.openxmlformats.org/drawingml/2006/main">
-              <a:graphicData uri="http://schemas.openxmlformats.org/drawingml/2006/picture">
-                <pic:pic xmlns:pic="http://schemas.openxmlformats.org/drawingml/2006/picture">
-                  <pic:nvPicPr>
-                    <pic:cNvPr id="0" name="Picture 22"/>
-                    <pic:cNvPicPr>
-                      <a:picLocks noChangeAspect="1" noChangeArrowheads="1"/>
-                    </pic:cNvPicPr>
-                  </pic:nvPicPr>
-                  <pic:blipFill>
-                    <a:blip r:embed="rId18" cstate="print">
-                      <a:extLst>
-                        <a:ext uri="{28A0092B-C50C-407E-A947-70E740481C1C}">
-                          <a14:useLocalDpi xmlns:a14="http://schemas.microsoft.com/office/drawing/2010/main" val="0"/>
-                        </a:ext>
-                      </a:extLst>
-                    </a:blip>
-                    <a:srcRect/>
-                    <a:stretch>
-                      <a:fillRect/>
-                    </a:stretch>
-                  </pic:blipFill>
-                  <pic:spPr bwMode="auto">
-                    <a:xfrm>
-                      <a:off x="0" y="0"/>
-                      <a:ext cx="4655921" cy="3113803"/>
-                    </a:xfrm>
-                    <a:prstGeom prst="rect">
-                      <a:avLst/>
-                    </a:prstGeom>
-                    <a:noFill/>
-                    <a:ln>
-                      <a:noFill/>
-                    </a:ln>
-                  </pic:spPr>
-                </pic:pic>
-              </a:graphicData>
-            </a:graphic>
-          </wp:inline>
-        </w:drawing>
-      </w:r>
-    </w:p>
-    <w:p>
-      <w:pPr>
-        <w:ind w:left="1560" w:hanging="1276"/>
-        <w:rPr>
-          <w:sz w:val="24"/>
-          <w:szCs w:val="24"/>
-        </w:rPr>
-      </w:pPr>
-      <w:r>
-        <w:rPr>
-          <w:sz w:val="24"/>
-          <w:szCs w:val="24"/>
-        </w:rPr>
-        <w:t>Рисунок 5</w:t>
-      </w:r>
-      <w:r>
-        <w:rPr>
-          <w:sz w:val="24"/>
-          <w:szCs w:val="24"/>
-        </w:rPr>
-        <w:t xml:space="preserve"> –</w:t>
-      </w:r>
-      <w:r>
-        <w:rPr>
-          <w:sz w:val="24"/>
-          <w:szCs w:val="24"/>
-        </w:rPr>
-        <w:t xml:space="preserve"> «</w:t>
-      </w:r>
-      <w:proofErr w:type="gramStart"/>
-      <w:r>
-        <w:rPr>
-          <w:sz w:val="24"/>
-          <w:szCs w:val="24"/>
-        </w:rPr>
-        <w:t>По</w:t>
-      </w:r>
-      <w:r>
-        <w:rPr>
-          <w:sz w:val="24"/>
-          <w:szCs w:val="24"/>
-        </w:rPr>
-        <w:t>кадровая»</w:t>
-      </w:r>
-      <w:r>
-        <w:rPr>
-          <w:sz w:val="24"/>
-          <w:szCs w:val="24"/>
-        </w:rPr>
-        <w:t>/</w:t>
-      </w:r>
-      <w:proofErr w:type="gramEnd"/>
-      <w:r>
-        <w:rPr>
-          <w:sz w:val="24"/>
-          <w:szCs w:val="24"/>
-          <w:lang w:val="en-US"/>
-        </w:rPr>
-        <w:t>FFT</w:t>
-      </w:r>
-      <w:r>
-        <w:rPr>
-          <w:sz w:val="24"/>
-          <w:szCs w:val="24"/>
-        </w:rPr>
-        <w:t xml:space="preserve"> </w:t>
-      </w:r>
-      <w:r>
-        <w:rPr>
-          <w:sz w:val="24"/>
-          <w:szCs w:val="24"/>
-        </w:rPr>
-        <w:t>(«построчная»</w:t>
-      </w:r>
-      <w:r>
-        <w:rPr>
-          <w:sz w:val="24"/>
-          <w:szCs w:val="24"/>
-        </w:rPr>
-        <w:t>/</w:t>
-      </w:r>
-      <w:r>
-        <w:rPr>
-          <w:sz w:val="24"/>
-          <w:szCs w:val="24"/>
-        </w:rPr>
-        <w:t xml:space="preserve">«водопад») </w:t>
-      </w:r>
-      <w:r>
-        <w:rPr>
-          <w:sz w:val="24"/>
-          <w:szCs w:val="24"/>
-        </w:rPr>
-        <w:t>структура доплеровской полосы, перенесенной в НЧ-область</w:t>
-      </w:r>
-      <w:r>
-        <w:rPr>
-          <w:sz w:val="24"/>
-          <w:szCs w:val="24"/>
-        </w:rPr>
-        <w:t>.</w:t>
-      </w:r>
-    </w:p>
-    <w:p>
-      <w:pPr>
-        <w:jc w:val="both"/>
-      </w:pPr>
-      <w:r>
-        <w:t>На рисунке 5</w:t>
-      </w:r>
-      <w:r>
-        <w:t xml:space="preserve"> видна «покадровая» структура доплеровского сигнала в НЧ-области. Частотное заполнение кадров соответствует доплеровскому сдвигу относительно «несущей» 21 кГц.</w:t>
+        <w:br w:type="page"/>
       </w:r>
     </w:p>
     <w:p>
@@ -2057,7 +1682,7 @@
       <w:r>
         <w:br/>
       </w:r>
-      <w:hyperlink r:id="rId19" w:history="1">
+      <w:hyperlink r:id="rId17" w:history="1">
         <w:r>
           <w:rPr>
             <w:rFonts w:asciiTheme="minorHAnsi" w:eastAsiaTheme="minorHAnsi" w:hAnsiTheme="minorHAnsi" w:cstheme="minorBidi"/>
@@ -3153,7 +2778,7 @@
         </w:rPr>
         <w:t xml:space="preserve">     </w:t>
       </w:r>
-      <w:hyperlink r:id="rId20" w:history="1">
+      <w:hyperlink r:id="rId18" w:history="1">
         <w:r>
           <w:rPr>
             <w:rStyle w:val="af1"/>
@@ -5135,7 +4760,7 @@
 </file>
 
 <file path=customXml/itemProps1.xml><?xml version="1.0" encoding="utf-8"?>
-<ds:datastoreItem xmlns:ds="http://schemas.openxmlformats.org/officeDocument/2006/customXml" ds:itemID="{D062C6AE-691C-4076-A1FE-CAA97799A928}">
+<ds:datastoreItem xmlns:ds="http://schemas.openxmlformats.org/officeDocument/2006/customXml" ds:itemID="{1FB6AD16-4472-4001-A447-1C3B407B2FF6}">
   <ds:schemaRefs>
     <ds:schemaRef ds:uri="http://schemas.openxmlformats.org/officeDocument/2006/bibliography"/>
   </ds:schemaRefs>

</xml_diff>

<commit_message>
Waterfall now has borders. Small fixes & renames.
</commit_message>
<xml_diff>
--- a/docs/ExactDopplerRUS.docx
+++ b/docs/ExactDopplerRUS.docx
@@ -86,10 +86,10 @@
             <v:path o:extrusionok="f" gradientshapeok="t" o:connecttype="rect"/>
             <o:lock v:ext="edit" aspectratio="t"/>
           </v:shapetype>
-          <v:shape id="_x0000_i1025" type="#_x0000_t75" style="width:186.1pt;height:169.8pt" o:ole="">
+          <v:shape id="_x0000_i1025" type="#_x0000_t75" style="width:186.1pt;height:170.2pt" o:ole="">
             <v:imagedata r:id="rId8" o:title=""/>
           </v:shape>
-          <o:OLEObject Type="Embed" ProgID="Visio.Drawing.15" ShapeID="_x0000_i1025" DrawAspect="Content" ObjectID="_1538063722" r:id="rId9"/>
+          <o:OLEObject Type="Embed" ProgID="Visio.Drawing.15" ShapeID="_x0000_i1025" DrawAspect="Content" ObjectID="_1539351031" r:id="rId9"/>
         </w:object>
       </w:r>
     </w:p>
@@ -170,28 +170,42 @@
         <w:rPr>
           <w:b/>
           <w:i/>
-          <w:sz w:val="28"/>
-          <w:szCs w:val="32"/>
-        </w:rPr>
-      </w:pPr>
-      <w:r>
-        <w:rPr>
-          <w:b/>
-          <w:i/>
-          <w:sz w:val="28"/>
-          <w:szCs w:val="32"/>
-        </w:rPr>
-        <w:t>15.10</w:t>
-      </w:r>
-      <w:r>
-        <w:rPr>
-          <w:b/>
-          <w:i/>
-          <w:sz w:val="28"/>
-          <w:szCs w:val="32"/>
+          <w:sz w:val="24"/>
+          <w:szCs w:val="24"/>
+        </w:rPr>
+      </w:pPr>
+      <w:r>
+        <w:rPr>
+          <w:b/>
+          <w:i/>
+          <w:sz w:val="24"/>
+          <w:szCs w:val="24"/>
+        </w:rPr>
+        <w:t>30</w:t>
+      </w:r>
+      <w:r>
+        <w:rPr>
+          <w:b/>
+          <w:i/>
+          <w:sz w:val="24"/>
+          <w:szCs w:val="24"/>
+        </w:rPr>
+        <w:t>.10</w:t>
+      </w:r>
+      <w:r>
+        <w:rPr>
+          <w:b/>
+          <w:i/>
+          <w:sz w:val="24"/>
+          <w:szCs w:val="24"/>
         </w:rPr>
         <w:t>.2016</w:t>
       </w:r>
+    </w:p>
+    <w:p>
+      <w:pPr>
+        <w:jc w:val="center"/>
+      </w:pPr>
     </w:p>
     <w:p>
       <w:pPr>
@@ -224,62 +238,108 @@
         <w:jc w:val="center"/>
         <w:rPr>
           <w:b/>
+          <w:sz w:val="24"/>
+          <w:szCs w:val="24"/>
+        </w:rPr>
+      </w:pPr>
+      <w:r>
+        <w:rPr>
+          <w:b/>
+          <w:sz w:val="24"/>
+          <w:szCs w:val="24"/>
+        </w:rPr>
+        <w:t xml:space="preserve">г. </w:t>
+      </w:r>
+      <w:r>
+        <w:rPr>
+          <w:b/>
+          <w:sz w:val="24"/>
+          <w:szCs w:val="24"/>
+        </w:rPr>
+        <w:t>Череповец</w:t>
+      </w:r>
+    </w:p>
+    <w:p>
+      <w:pPr>
+        <w:spacing w:after="0" w:line="240" w:lineRule="auto"/>
+        <w:jc w:val="center"/>
+        <w:rPr>
+          <w:b/>
+          <w:sz w:val="24"/>
+          <w:szCs w:val="24"/>
+        </w:rPr>
+      </w:pPr>
+      <w:r>
+        <w:rPr>
+          <w:b/>
+          <w:sz w:val="24"/>
+          <w:szCs w:val="24"/>
+        </w:rPr>
+        <w:t>2016</w:t>
+      </w:r>
+    </w:p>
+    <w:p/>
+    <w:p>
+      <w:pPr>
+        <w:ind w:left="426"/>
+        <w:jc w:val="center"/>
+        <w:rPr>
           <w:sz w:val="32"/>
           <w:szCs w:val="32"/>
         </w:rPr>
       </w:pPr>
       <w:r>
-        <w:rPr>
-          <w:b/>
+        <w:object w:dxaOrig="8910" w:dyaOrig="5985">
+          <v:shape id="_x0000_i1026" type="#_x0000_t75" style="width:386.2pt;height:259pt" o:ole="">
+            <v:imagedata r:id="rId10" o:title=""/>
+          </v:shape>
+          <o:OLEObject Type="Embed" ProgID="Visio.Drawing.15" ShapeID="_x0000_i1026" DrawAspect="Content" ObjectID="_1539351032" r:id="rId11"/>
+        </w:object>
+      </w:r>
+    </w:p>
+    <w:p>
+      <w:pPr>
+        <w:jc w:val="center"/>
+        <w:rPr>
+          <w:sz w:val="24"/>
+          <w:szCs w:val="24"/>
+        </w:rPr>
+      </w:pPr>
+      <w:r>
+        <w:rPr>
+          <w:sz w:val="24"/>
+          <w:szCs w:val="24"/>
+        </w:rPr>
+        <w:t>Рисунок 1 – Структурная схема</w:t>
+      </w:r>
+      <w:r>
+        <w:rPr>
+          <w:sz w:val="24"/>
+          <w:szCs w:val="24"/>
+        </w:rPr>
+        <w:t xml:space="preserve"> доплеровского акустического детектора</w:t>
+      </w:r>
+    </w:p>
+    <w:p>
+      <w:pPr>
+        <w:spacing w:after="0" w:line="240" w:lineRule="auto"/>
+        <w:jc w:val="center"/>
+        <w:rPr>
           <w:sz w:val="32"/>
           <w:szCs w:val="32"/>
         </w:rPr>
-        <w:t xml:space="preserve">г. </w:t>
-      </w:r>
-      <w:r>
-        <w:rPr>
-          <w:b/>
-          <w:sz w:val="32"/>
-          <w:szCs w:val="32"/>
-        </w:rPr>
-        <w:t>Череповец</w:t>
-      </w:r>
-    </w:p>
-    <w:p>
-      <w:pPr>
-        <w:spacing w:after="0" w:line="240" w:lineRule="auto"/>
-        <w:jc w:val="center"/>
-        <w:rPr>
-          <w:b/>
-          <w:sz w:val="32"/>
-          <w:szCs w:val="32"/>
-        </w:rPr>
-      </w:pPr>
-      <w:r>
-        <w:rPr>
-          <w:b/>
-          <w:sz w:val="32"/>
-          <w:szCs w:val="32"/>
-        </w:rPr>
-        <w:t>2016</w:t>
-      </w:r>
-    </w:p>
-    <w:p/>
-    <w:p>
-      <w:pPr>
-        <w:ind w:left="426"/>
-        <w:jc w:val="center"/>
-        <w:rPr>
-          <w:sz w:val="32"/>
-          <w:szCs w:val="32"/>
-        </w:rPr>
-      </w:pPr>
-      <w:r>
-        <w:object w:dxaOrig="8910" w:dyaOrig="5985">
-          <v:shape id="_x0000_i1026" type="#_x0000_t75" style="width:385.8pt;height:259.45pt" o:ole="">
-            <v:imagedata r:id="rId10" o:title=""/>
+      </w:pPr>
+    </w:p>
+    <w:p>
+      <w:pPr>
+        <w:ind w:left="993"/>
+      </w:pPr>
+      <w:r>
+        <w:object w:dxaOrig="8131" w:dyaOrig="8295">
+          <v:shape id="_x0000_i1027" type="#_x0000_t75" style="width:351.6pt;height:359.05pt" o:ole="">
+            <v:imagedata r:id="rId12" o:title=""/>
           </v:shape>
-          <o:OLEObject Type="Embed" ProgID="Visio.Drawing.15" ShapeID="_x0000_i1026" DrawAspect="Content" ObjectID="_1538063723" r:id="rId11"/>
+          <o:OLEObject Type="Embed" ProgID="Visio.Drawing.15" ShapeID="_x0000_i1027" DrawAspect="Content" ObjectID="_1539351033" r:id="rId13"/>
         </w:object>
       </w:r>
     </w:p>
@@ -296,97 +356,37 @@
           <w:sz w:val="24"/>
           <w:szCs w:val="24"/>
         </w:rPr>
-        <w:t>Рисунок 1 – Структурная схема</w:t>
+        <w:t>Рисунок 2</w:t>
       </w:r>
       <w:r>
         <w:rPr>
           <w:sz w:val="24"/>
           <w:szCs w:val="24"/>
         </w:rPr>
-        <w:t xml:space="preserve"> доплеровского акустического детектора</w:t>
+        <w:t xml:space="preserve"> – </w:t>
       </w:r>
       <w:r>
         <w:rPr>
           <w:sz w:val="24"/>
           <w:szCs w:val="24"/>
         </w:rPr>
-        <w:t>.</w:t>
-      </w:r>
-    </w:p>
-    <w:p>
-      <w:pPr>
-        <w:spacing w:after="0" w:line="240" w:lineRule="auto"/>
-        <w:jc w:val="center"/>
-        <w:rPr>
+        <w:t>Детектирование доплеровских всплесков на «водопаде»</w:t>
+      </w:r>
+    </w:p>
+    <w:p>
+      <w:pPr>
+        <w:pStyle w:val="2"/>
+        <w:rPr>
+          <w:b/>
+          <w:i/>
           <w:sz w:val="32"/>
-          <w:szCs w:val="32"/>
-        </w:rPr>
-      </w:pPr>
-    </w:p>
-    <w:p>
-      <w:pPr>
-        <w:ind w:left="993"/>
-      </w:pPr>
-      <w:r>
-        <w:object w:dxaOrig="8131" w:dyaOrig="8295">
-          <v:shape id="_x0000_i1027" type="#_x0000_t75" style="width:351.85pt;height:358.65pt" o:ole="">
-            <v:imagedata r:id="rId12" o:title=""/>
-          </v:shape>
-          <o:OLEObject Type="Embed" ProgID="Visio.Drawing.15" ShapeID="_x0000_i1027" DrawAspect="Content" ObjectID="_1538063724" r:id="rId13"/>
-        </w:object>
-      </w:r>
-    </w:p>
-    <w:p>
-      <w:pPr>
-        <w:jc w:val="center"/>
-        <w:rPr>
-          <w:sz w:val="24"/>
-          <w:szCs w:val="24"/>
-        </w:rPr>
-      </w:pPr>
-      <w:r>
-        <w:rPr>
-          <w:sz w:val="24"/>
-          <w:szCs w:val="24"/>
-        </w:rPr>
-        <w:t>Рисунок 2</w:t>
-      </w:r>
-      <w:r>
-        <w:rPr>
-          <w:sz w:val="24"/>
-          <w:szCs w:val="24"/>
-        </w:rPr>
-        <w:t xml:space="preserve"> – </w:t>
-      </w:r>
-      <w:r>
-        <w:rPr>
-          <w:sz w:val="24"/>
-          <w:szCs w:val="24"/>
-        </w:rPr>
-        <w:t>Детектирование доплеровских всплесков на «водопаде»</w:t>
-      </w:r>
-      <w:r>
-        <w:rPr>
-          <w:sz w:val="24"/>
-          <w:szCs w:val="24"/>
-        </w:rPr>
-        <w:t>.</w:t>
-      </w:r>
-    </w:p>
-    <w:p>
-      <w:pPr>
-        <w:pStyle w:val="2"/>
-        <w:rPr>
-          <w:b/>
-          <w:sz w:val="28"/>
-          <w:szCs w:val="28"/>
-        </w:rPr>
-      </w:pPr>
-      <w:r>
-        <w:rPr>
-          <w:b/>
-          <w:sz w:val="28"/>
-          <w:szCs w:val="28"/>
+        </w:rPr>
+      </w:pPr>
+      <w:r>
+        <w:rPr>
+          <w:b/>
+          <w:i/>
+          <w:sz w:val="32"/>
         </w:rPr>
         <w:lastRenderedPageBreak/>
         <w:t xml:space="preserve">1 </w:t>
@@ -394,8 +394,8 @@
       <w:r>
         <w:rPr>
           <w:b/>
-          <w:sz w:val="28"/>
-          <w:szCs w:val="28"/>
+          <w:i/>
+          <w:sz w:val="32"/>
         </w:rPr>
         <w:t>Этапы обработки сигнала</w:t>
       </w:r>
@@ -413,12 +413,14 @@
         <w:pStyle w:val="3"/>
         <w:rPr>
           <w:b/>
+          <w:i/>
           <w:color w:val="2E74B5" w:themeColor="accent1" w:themeShade="BF"/>
         </w:rPr>
       </w:pPr>
       <w:r>
         <w:rPr>
           <w:b/>
+          <w:i/>
           <w:color w:val="2E74B5" w:themeColor="accent1" w:themeShade="BF"/>
         </w:rPr>
         <w:t xml:space="preserve">1.1 </w:t>
@@ -426,6 +428,7 @@
       <w:r>
         <w:rPr>
           <w:b/>
+          <w:i/>
           <w:color w:val="2E74B5" w:themeColor="accent1" w:themeShade="BF"/>
         </w:rPr>
         <w:t>Генератор синуса</w:t>
@@ -453,7 +456,25 @@
         <w:t>с</w:t>
       </w:r>
       <w:r>
-        <w:t xml:space="preserve"> частотой синуса 21 кГц, который выводится звуковым устройством на колонки и формирует в области расположения микрофона акустическое поле</w:t>
+        <w:t xml:space="preserve"> частотой синуса 21 кГц, который выводится звуковым устройством на колонки и формирует </w:t>
+      </w:r>
+      <w:r>
+        <w:t>(</w:t>
+      </w:r>
+      <w:r>
+        <w:t xml:space="preserve">в </w:t>
+      </w:r>
+      <w:r>
+        <w:t xml:space="preserve">том числе и в </w:t>
+      </w:r>
+      <w:r>
+        <w:t>области расположения микрофона</w:t>
+      </w:r>
+      <w:r>
+        <w:t>)</w:t>
+      </w:r>
+      <w:r>
+        <w:t xml:space="preserve"> акустическое поле</w:t>
       </w:r>
       <w:r>
         <w:rPr>
@@ -470,12 +491,14 @@
         <w:pStyle w:val="3"/>
         <w:rPr>
           <w:b/>
+          <w:i/>
           <w:color w:val="2E74B5" w:themeColor="accent1" w:themeShade="BF"/>
         </w:rPr>
       </w:pPr>
       <w:r>
         <w:rPr>
           <w:b/>
+          <w:i/>
           <w:color w:val="2E74B5" w:themeColor="accent1" w:themeShade="BF"/>
         </w:rPr>
         <w:t xml:space="preserve">1.2 </w:t>
@@ -483,6 +506,7 @@
       <w:r>
         <w:rPr>
           <w:b/>
+          <w:i/>
           <w:color w:val="2E74B5" w:themeColor="accent1" w:themeShade="BF"/>
         </w:rPr>
         <w:t>Захват аудио</w:t>
@@ -515,12 +539,14 @@
         <w:pStyle w:val="3"/>
         <w:rPr>
           <w:b/>
+          <w:i/>
           <w:color w:val="2E74B5" w:themeColor="accent1" w:themeShade="BF"/>
         </w:rPr>
       </w:pPr>
       <w:r>
         <w:rPr>
           <w:b/>
+          <w:i/>
           <w:color w:val="2E74B5" w:themeColor="accent1" w:themeShade="BF"/>
         </w:rPr>
         <w:t xml:space="preserve">1.3 </w:t>
@@ -528,6 +554,7 @@
       <w:r>
         <w:rPr>
           <w:b/>
+          <w:i/>
           <w:color w:val="2E74B5" w:themeColor="accent1" w:themeShade="BF"/>
         </w:rPr>
         <w:t>БПФ водопад (окно - 32768 точек)</w:t>
@@ -640,12 +667,14 @@
         <w:pStyle w:val="3"/>
         <w:rPr>
           <w:b/>
+          <w:i/>
           <w:color w:val="2E74B5" w:themeColor="accent1" w:themeShade="BF"/>
         </w:rPr>
       </w:pPr>
       <w:r>
         <w:rPr>
           <w:b/>
+          <w:i/>
           <w:color w:val="2E74B5" w:themeColor="accent1" w:themeShade="BF"/>
         </w:rPr>
         <w:t xml:space="preserve">1.4 </w:t>
@@ -653,6 +682,7 @@
       <w:r>
         <w:rPr>
           <w:b/>
+          <w:i/>
           <w:color w:val="2E74B5" w:themeColor="accent1" w:themeShade="BF"/>
         </w:rPr>
         <w:t>Выделение полосы 1000 Гц</w:t>
@@ -682,12 +712,14 @@
         <w:pStyle w:val="3"/>
         <w:rPr>
           <w:b/>
+          <w:i/>
           <w:color w:val="2E74B5" w:themeColor="accent1" w:themeShade="BF"/>
         </w:rPr>
       </w:pPr>
       <w:r>
         <w:rPr>
           <w:b/>
+          <w:i/>
           <w:color w:val="2E74B5" w:themeColor="accent1" w:themeShade="BF"/>
         </w:rPr>
         <w:t xml:space="preserve">1.5 </w:t>
@@ -695,6 +727,7 @@
       <w:r>
         <w:rPr>
           <w:b/>
+          <w:i/>
           <w:color w:val="2E74B5" w:themeColor="accent1" w:themeShade="BF"/>
         </w:rPr>
         <w:t>Усиление</w:t>
@@ -702,6 +735,7 @@
       <w:r>
         <w:rPr>
           <w:b/>
+          <w:i/>
           <w:color w:val="2E74B5" w:themeColor="accent1" w:themeShade="BF"/>
         </w:rPr>
         <w:t xml:space="preserve"> с АРУ + вычисление порога шума</w:t>
@@ -743,12 +777,24 @@
       <w:r>
         <w:t xml:space="preserve">Порог шума вычисляется как </w:t>
       </w:r>
+      <w:r>
+        <w:rPr>
+          <w:lang w:val="en-US"/>
+        </w:rPr>
+        <w:t>MAX</w:t>
+      </w:r>
+      <w:r>
+        <w:rPr>
+          <w:vertAlign w:val="subscript"/>
+        </w:rPr>
+        <w:t xml:space="preserve">по </w:t>
+      </w:r>
       <w:proofErr w:type="gramStart"/>
       <w:r>
         <w:rPr>
-          <w:lang w:val="en-US"/>
-        </w:rPr>
-        <w:t>MAX</w:t>
+          <w:vertAlign w:val="subscript"/>
+        </w:rPr>
+        <w:t>выборке</w:t>
       </w:r>
       <w:r>
         <w:t>(</w:t>
@@ -760,6 +806,14 @@
         </w:rPr>
         <w:t>Min</w:t>
       </w:r>
+      <w:proofErr w:type="spellStart"/>
+      <w:r>
+        <w:rPr>
+          <w:vertAlign w:val="subscript"/>
+        </w:rPr>
+        <w:t>мгнов</w:t>
+      </w:r>
+      <w:proofErr w:type="spellEnd"/>
       <w:r>
         <w:t>(</w:t>
       </w:r>
@@ -770,6 +824,12 @@
         </w:rPr>
         <w:t>MaxL</w:t>
       </w:r>
+      <w:r>
+        <w:rPr>
+          <w:vertAlign w:val="subscript"/>
+        </w:rPr>
+        <w:t>мгнов</w:t>
+      </w:r>
       <w:proofErr w:type="spellEnd"/>
       <w:r>
         <w:t xml:space="preserve">, </w:t>
@@ -781,6 +841,12 @@
         </w:rPr>
         <w:t>MaxR</w:t>
       </w:r>
+      <w:r>
+        <w:rPr>
+          <w:vertAlign w:val="subscript"/>
+        </w:rPr>
+        <w:t>мгнов</w:t>
+      </w:r>
       <w:proofErr w:type="spellEnd"/>
       <w:r>
         <w:t>))</w:t>
@@ -839,12 +905,14 @@
         <w:pStyle w:val="3"/>
         <w:rPr>
           <w:b/>
+          <w:i/>
           <w:color w:val="2E74B5" w:themeColor="accent1" w:themeShade="BF"/>
         </w:rPr>
       </w:pPr>
       <w:r>
         <w:rPr>
           <w:b/>
+          <w:i/>
           <w:color w:val="2E74B5" w:themeColor="accent1" w:themeShade="BF"/>
         </w:rPr>
         <w:t xml:space="preserve">1.6 </w:t>
@@ -852,6 +920,7 @@
       <w:r>
         <w:rPr>
           <w:b/>
+          <w:i/>
           <w:color w:val="2E74B5" w:themeColor="accent1" w:themeShade="BF"/>
         </w:rPr>
         <w:t>Шумоподавление с пе</w:t>
@@ -859,6 +928,7 @@
       <w:r>
         <w:rPr>
           <w:b/>
+          <w:i/>
           <w:color w:val="2E74B5" w:themeColor="accent1" w:themeShade="BF"/>
         </w:rPr>
         <w:t>реходом к логарифмической шкале</w:t>
@@ -871,7 +941,10 @@
       </w:pPr>
       <w:r>
         <w:tab/>
-        <w:t>Данные переводятся в формат «</w:t>
+        <w:t xml:space="preserve">Данные </w:t>
+      </w:r>
+      <w:r>
+        <w:t>приводятся к логарифмической шкале (</w:t>
       </w:r>
       <w:r>
         <w:rPr>
@@ -880,7 +953,10 @@
         <w:t>dB</w:t>
       </w:r>
       <w:r>
-        <w:t xml:space="preserve">», на основе передаваемого уровня «0 </w:t>
+        <w:t>)</w:t>
+      </w:r>
+      <w:r>
+        <w:t xml:space="preserve">, на основе передаваемого уровня «0 </w:t>
       </w:r>
       <w:r>
         <w:rPr>
@@ -889,13 +965,10 @@
         <w:t>dB</w:t>
       </w:r>
       <w:r>
-        <w:t xml:space="preserve">», значения ниже порога заменяются значением </w:t>
-      </w:r>
-      <w:r>
-        <w:rPr>
-          <w:lang w:val="en-US"/>
-        </w:rPr>
-        <w:t>Double</w:t>
+        <w:t>», значения н</w:t>
+      </w:r>
+      <w:r>
+        <w:t>иже порога заменяются значением</w:t>
       </w:r>
       <w:r>
         <w:t>, численно соответствующим «–∞».</w:t>
@@ -936,31 +1009,37 @@
           <w:szCs w:val="24"/>
         </w:rPr>
       </w:pPr>
-      <w:r>
-        <w:rPr>
-          <w:b/>
+    </w:p>
+    <w:p>
+      <w:pPr>
+        <w:pStyle w:val="3"/>
+        <w:rPr>
+          <w:b/>
+          <w:i/>
           <w:color w:val="2E74B5" w:themeColor="accent1" w:themeShade="BF"/>
-          <w:sz w:val="24"/>
-          <w:szCs w:val="24"/>
-        </w:rPr>
-        <w:lastRenderedPageBreak/>
+        </w:rPr>
+      </w:pPr>
+      <w:r>
+        <w:rPr>
+          <w:b/>
+          <w:i/>
+          <w:color w:val="2E74B5" w:themeColor="accent1" w:themeShade="BF"/>
+        </w:rPr>
         <w:t xml:space="preserve">1.7 </w:t>
       </w:r>
       <w:r>
         <w:rPr>
           <w:b/>
+          <w:i/>
           <w:color w:val="2E74B5" w:themeColor="accent1" w:themeShade="BF"/>
-          <w:sz w:val="24"/>
-          <w:szCs w:val="24"/>
         </w:rPr>
         <w:t>Доплер</w:t>
       </w:r>
       <w:r>
         <w:rPr>
           <w:b/>
+          <w:i/>
           <w:color w:val="2E74B5" w:themeColor="accent1" w:themeShade="BF"/>
-          <w:sz w:val="24"/>
-          <w:szCs w:val="24"/>
         </w:rPr>
         <w:t>овская фильтрация на «водопаде»</w:t>
       </w:r>
@@ -974,28 +1053,61 @@
         <w:tab/>
       </w:r>
       <w:r>
-        <w:t>Все доплеровские всплески, являющиеся движениями, не возникают мгновенно, то есть всегда есть участки «разгона» и «торможения». То есть «нормальный» доплеровский всплеск, соответствующий движению человеческого тела, будет «вырастать» от «ствола» несущей частоты.</w:t>
-      </w:r>
-      <w:r>
-        <w:t xml:space="preserve"> В то же время, «шумовые» всплески, или доплеровские вклады, например, от настольного вентилятора, будут отделены от «ствола» «несущей» областями низкой энергии. Для предотвращения случайного отсечения полезного сигнала алгоритм фильтрации допускает </w:t>
-      </w:r>
-      <w:r>
-        <w:t>определенное количество низких</w:t>
+        <w:t>Все доплеровские всплески, являющиеся движениями, не возникают мгновенно, то есть всегда есть участки «разгона» и «торможения»</w:t>
+      </w:r>
+      <w:r>
+        <w:t xml:space="preserve"> объекта в акустическом поле</w:t>
+      </w:r>
+      <w:r>
+        <w:t xml:space="preserve">. </w:t>
+      </w:r>
+      <w:r>
+        <w:t xml:space="preserve">Это означает, что </w:t>
+      </w:r>
+      <w:r>
+        <w:t>«нормальный» доплеровский всплеск, соответствующий движению человеческого тела, будет «вырастать» от «ствола» несущей частоты.</w:t>
+      </w:r>
+      <w:r>
+        <w:t xml:space="preserve"> В то же время, «шумовые» всплески, или доплеровские вклады, например, от настольного вентилятора, будут отделены от «ствола» «несущей» областями </w:t>
+      </w:r>
+      <w:r>
+        <w:t>«нулевой»</w:t>
+      </w:r>
+      <w:r>
+        <w:t xml:space="preserve"> энергии. Для предотвращения случайного отсечения полезного сигнала алгоритм фильтрации допускает </w:t>
+      </w:r>
+      <w:r>
+        <w:t xml:space="preserve">определенное количество </w:t>
+      </w:r>
+      <w:r>
+        <w:t xml:space="preserve">групп </w:t>
+      </w:r>
+      <w:r>
+        <w:t xml:space="preserve">«нулевых» </w:t>
+      </w:r>
+      <w:r>
+        <w:t>значений на пути от «ствола»</w:t>
+      </w:r>
+      <w:r>
+        <w:t xml:space="preserve"> к «ветке»</w:t>
+      </w:r>
+      <w:r>
+        <w:t xml:space="preserve"> (одиночные «нули» игнорируются), однако, каждая</w:t>
       </w:r>
       <w:r>
         <w:t xml:space="preserve"> </w:t>
       </w:r>
       <w:r>
-        <w:t xml:space="preserve">по уровню </w:t>
-      </w:r>
-      <w:r>
-        <w:t>атомарных значений на пути от «ствола»</w:t>
-      </w:r>
-      <w:r>
-        <w:t xml:space="preserve"> к «ветке»</w:t>
-      </w:r>
-      <w:r>
-        <w:t xml:space="preserve"> («низкие» атомарные значения формируются участками подавленного на предыдущем этапе обработки шума)</w:t>
+        <w:t>такая</w:t>
+      </w:r>
+      <w:r>
+        <w:t xml:space="preserve"> </w:t>
+      </w:r>
+      <w:r>
+        <w:t>встреченная группа</w:t>
+      </w:r>
+      <w:r>
+        <w:t xml:space="preserve"> снижает яркость «кисти» которая рисует сплошное энергетическое заполнение в направлении от «ствола» несущей к искомому «краю» всплеска</w:t>
       </w:r>
       <w:r>
         <w:t>.</w:t>
@@ -1006,12 +1118,14 @@
         <w:pStyle w:val="3"/>
         <w:rPr>
           <w:b/>
+          <w:i/>
           <w:color w:val="2E74B5" w:themeColor="accent1" w:themeShade="BF"/>
         </w:rPr>
       </w:pPr>
       <w:r>
         <w:rPr>
           <w:b/>
+          <w:i/>
           <w:color w:val="2E74B5" w:themeColor="accent1" w:themeShade="BF"/>
         </w:rPr>
         <w:t xml:space="preserve">1.8 </w:t>
@@ -1019,6 +1133,7 @@
       <w:r>
         <w:rPr>
           <w:b/>
+          <w:i/>
           <w:color w:val="2E74B5" w:themeColor="accent1" w:themeShade="BF"/>
         </w:rPr>
         <w:t>Детектор доплеровских всплесков</w:t>
@@ -1087,27 +1202,10 @@
     <w:p>
       <w:pPr>
         <w:jc w:val="both"/>
-      </w:pPr>
-      <w:r>
-        <w:tab/>
-      </w:r>
-      <w:r>
-        <w:t>При необходим</w:t>
-      </w:r>
-      <w:r>
-        <w:t xml:space="preserve">ости визуального представления </w:t>
-      </w:r>
-      <w:r>
-        <w:t>«водопад» раскрашивается в соответствии с выбранной палитрой, формируется «разметка» границ, по левой и правой границам «водопада» отображаются временные участки обнаружения «доплеровских» всплесков.</w:t>
-      </w:r>
-    </w:p>
-    <w:p>
-      <w:pPr>
-        <w:jc w:val="both"/>
-      </w:pPr>
-      <w:r>
-        <w:tab/>
-      </w:r>
+        <w:rPr>
+          <w:b/>
+        </w:rPr>
+      </w:pPr>
     </w:p>
     <w:p>
       <w:pPr>
@@ -1115,31 +1213,31 @@
         <w:spacing w:before="0" w:after="120"/>
         <w:rPr>
           <w:b/>
-          <w:sz w:val="28"/>
-          <w:szCs w:val="28"/>
-        </w:rPr>
-      </w:pPr>
-      <w:r>
-        <w:rPr>
-          <w:b/>
-          <w:sz w:val="28"/>
-          <w:szCs w:val="28"/>
+          <w:i/>
+          <w:sz w:val="32"/>
+        </w:rPr>
+      </w:pPr>
+      <w:r>
+        <w:rPr>
+          <w:b/>
+          <w:i/>
+          <w:sz w:val="32"/>
         </w:rPr>
         <w:t>2</w:t>
       </w:r>
       <w:r>
         <w:rPr>
           <w:b/>
-          <w:sz w:val="28"/>
-          <w:szCs w:val="28"/>
+          <w:i/>
+          <w:sz w:val="32"/>
         </w:rPr>
         <w:t xml:space="preserve"> </w:t>
       </w:r>
       <w:r>
         <w:rPr>
           <w:b/>
-          <w:sz w:val="28"/>
-          <w:szCs w:val="28"/>
+          <w:i/>
+          <w:sz w:val="32"/>
         </w:rPr>
         <w:t>Практическое применение</w:t>
       </w:r>
@@ -1234,65 +1332,114 @@
     </w:p>
     <w:p>
       <w:pPr>
+        <w:jc w:val="both"/>
+        <w:rPr>
+          <w:b/>
+        </w:rPr>
+      </w:pPr>
+    </w:p>
+    <w:p>
+      <w:pPr>
         <w:pStyle w:val="2"/>
-        <w:rPr>
-          <w:b/>
-          <w:sz w:val="28"/>
-          <w:szCs w:val="28"/>
-        </w:rPr>
-      </w:pPr>
-    </w:p>
-    <w:p>
-      <w:pPr>
-        <w:pStyle w:val="2"/>
-        <w:rPr>
-          <w:b/>
-          <w:sz w:val="28"/>
-          <w:szCs w:val="28"/>
-        </w:rPr>
-      </w:pPr>
-    </w:p>
-    <w:p>
-      <w:pPr>
-        <w:pStyle w:val="2"/>
-        <w:rPr>
-          <w:b/>
-          <w:sz w:val="28"/>
-          <w:szCs w:val="28"/>
-        </w:rPr>
-      </w:pPr>
-      <w:r>
-        <w:rPr>
-          <w:b/>
-          <w:sz w:val="28"/>
-          <w:szCs w:val="28"/>
+        <w:spacing w:before="0" w:after="120"/>
+        <w:rPr>
+          <w:b/>
+          <w:i/>
+          <w:sz w:val="32"/>
+        </w:rPr>
+      </w:pPr>
+      <w:r>
+        <w:rPr>
+          <w:b/>
+          <w:i/>
+          <w:sz w:val="32"/>
         </w:rPr>
         <w:t xml:space="preserve">3 </w:t>
       </w:r>
       <w:r>
         <w:rPr>
           <w:b/>
-          <w:sz w:val="28"/>
-          <w:szCs w:val="28"/>
+          <w:i/>
+          <w:sz w:val="32"/>
         </w:rPr>
         <w:t xml:space="preserve">Настройка </w:t>
       </w:r>
       <w:r>
         <w:rPr>
           <w:b/>
-          <w:sz w:val="28"/>
-          <w:szCs w:val="28"/>
+          <w:i/>
+          <w:sz w:val="32"/>
         </w:rPr>
         <w:t>звукового ввода-вывода</w:t>
       </w:r>
     </w:p>
     <w:p>
       <w:pPr>
+        <w:pBdr>
+          <w:top w:val="single" w:sz="4" w:space="1" w:color="auto"/>
+          <w:left w:val="single" w:sz="4" w:space="4" w:color="auto"/>
+          <w:bottom w:val="single" w:sz="4" w:space="1" w:color="auto"/>
+          <w:right w:val="single" w:sz="4" w:space="4" w:color="auto"/>
+        </w:pBdr>
+        <w:spacing w:after="120"/>
+        <w:rPr>
+          <w:b/>
+          <w:noProof/>
+          <w:color w:val="FF0000"/>
+          <w:lang w:eastAsia="ru-RU"/>
+        </w:rPr>
+      </w:pPr>
+      <w:r>
+        <w:rPr>
+          <w:b/>
+          <w:noProof/>
+          <w:color w:val="FF0000"/>
+          <w:lang w:eastAsia="ru-RU"/>
+        </w:rPr>
+        <w:t>ПРЕДУПРЕЖДЕНИЕ</w:t>
+      </w:r>
+    </w:p>
+    <w:p>
+      <w:pPr>
+        <w:pBdr>
+          <w:top w:val="single" w:sz="4" w:space="1" w:color="auto"/>
+          <w:left w:val="single" w:sz="4" w:space="4" w:color="auto"/>
+          <w:bottom w:val="single" w:sz="4" w:space="1" w:color="auto"/>
+          <w:right w:val="single" w:sz="4" w:space="4" w:color="auto"/>
+        </w:pBdr>
+        <w:jc w:val="both"/>
+        <w:rPr>
+          <w:sz w:val="24"/>
+          <w:szCs w:val="24"/>
+        </w:rPr>
+      </w:pPr>
+      <w:r>
+        <w:rPr>
+          <w:b/>
+          <w:sz w:val="24"/>
+          <w:szCs w:val="24"/>
+        </w:rPr>
+        <w:t>В качестве излучателей используйте аудиоколонки бюджетного класса – высокий уровень энергии в области высоких частот может привести к перегреву ВЧ-динамиков и их выходу из строя.</w:t>
+      </w:r>
+    </w:p>
+    <w:p>
+      <w:pPr>
         <w:spacing w:before="120"/>
         <w:jc w:val="both"/>
       </w:pPr>
       <w:r>
         <w:tab/>
+      </w:r>
+    </w:p>
+    <w:p>
+      <w:pPr>
+        <w:spacing w:before="120"/>
+        <w:ind w:firstLine="708"/>
+        <w:jc w:val="both"/>
+      </w:pPr>
+      <w:bookmarkStart w:id="0" w:name="_GoBack"/>
+      <w:bookmarkEnd w:id="0"/>
+      <w:r>
         <w:t xml:space="preserve">Т.к. рабочей частотой является 21 кГц, для ввода и вывода требуется обеспечение частоты </w:t>
       </w:r>
       <w:proofErr w:type="spellStart"/>
@@ -1561,26 +1708,19 @@
         </w:rPr>
         <w:t>Примеры настройки аудиоустройств</w:t>
       </w:r>
-      <w:r>
+    </w:p>
+    <w:p>
+      <w:pPr>
+        <w:jc w:val="center"/>
         <w:rPr>
           <w:noProof/>
           <w:lang w:eastAsia="ru-RU"/>
         </w:rPr>
-        <w:t>.</w:t>
-      </w:r>
-    </w:p>
-    <w:p>
-      <w:pPr>
-        <w:jc w:val="center"/>
-        <w:rPr>
-          <w:noProof/>
-          <w:lang w:eastAsia="ru-RU"/>
-        </w:rPr>
-      </w:pPr>
-    </w:p>
-    <w:p>
-      <w:pPr>
-        <w:spacing w:after="0"/>
+      </w:pPr>
+    </w:p>
+    <w:p>
+      <w:pPr>
+        <w:spacing w:after="120"/>
         <w:rPr>
           <w:b/>
           <w:noProof/>
@@ -1588,40 +1728,6 @@
           <w:lang w:eastAsia="ru-RU"/>
         </w:rPr>
       </w:pPr>
-      <w:r>
-        <w:rPr>
-          <w:b/>
-          <w:noProof/>
-          <w:color w:val="FF0000"/>
-          <w:lang w:eastAsia="ru-RU"/>
-        </w:rPr>
-        <w:t>ПРЕДУПРЕЖДЕНИЕ</w:t>
-      </w:r>
-    </w:p>
-    <w:p>
-      <w:pPr>
-        <w:jc w:val="both"/>
-      </w:pPr>
-      <w:r>
-        <w:rPr>
-          <w:b/>
-        </w:rPr>
-        <w:t>В качестве излучателей используйте аудиоколонки бюджетного класса – высокий уровень акустической энергии в области высоких част</w:t>
-      </w:r>
-      <w:r>
-        <w:rPr>
-          <w:b/>
-        </w:rPr>
-        <w:t>от может привести к перегреву ВЧ</w:t>
-      </w:r>
-      <w:bookmarkStart w:id="0" w:name="_GoBack"/>
-      <w:bookmarkEnd w:id="0"/>
-      <w:r>
-        <w:rPr>
-          <w:b/>
-        </w:rPr>
-        <w:t>-динамиков и их выходу из строя.</w:t>
-      </w:r>
     </w:p>
     <w:p>
       <w:pPr>
@@ -1637,6 +1743,7 @@
     <w:p>
       <w:pPr>
         <w:pStyle w:val="2"/>
+        <w:spacing w:before="0" w:after="120"/>
         <w:rPr>
           <w:b/>
           <w:i/>
@@ -1649,6 +1756,14 @@
           <w:sz w:val="32"/>
         </w:rPr>
         <w:lastRenderedPageBreak/>
+        <w:t xml:space="preserve">4 </w:t>
+      </w:r>
+      <w:r>
+        <w:rPr>
+          <w:b/>
+          <w:i/>
+          <w:sz w:val="32"/>
+        </w:rPr>
         <w:t>Ссылки на проект</w:t>
       </w:r>
       <w:r>
@@ -2088,6 +2203,7 @@
     <w:p>
       <w:pPr>
         <w:pStyle w:val="2"/>
+        <w:spacing w:before="0" w:after="120"/>
         <w:rPr>
           <w:b/>
           <w:sz w:val="28"/>
@@ -2106,8 +2222,16 @@
       <w:r>
         <w:rPr>
           <w:b/>
-          <w:sz w:val="28"/>
-          <w:szCs w:val="28"/>
+          <w:i/>
+          <w:sz w:val="32"/>
+        </w:rPr>
+        <w:t xml:space="preserve">5 </w:t>
+      </w:r>
+      <w:r>
+        <w:rPr>
+          <w:b/>
+          <w:i/>
+          <w:sz w:val="32"/>
         </w:rPr>
         <w:t>Лицензия</w:t>
       </w:r>
@@ -3026,6 +3150,10 @@
       <w:pPr>
         <w:pStyle w:val="ae"/>
         <w:jc w:val="both"/>
+        <w:rPr>
+          <w:sz w:val="16"/>
+          <w:szCs w:val="16"/>
+        </w:rPr>
       </w:pPr>
       <w:r>
         <w:rPr>
@@ -3047,123 +3175,14 @@
           <w:sz w:val="16"/>
           <w:szCs w:val="16"/>
         </w:rPr>
-        <w:t xml:space="preserve">исходя из опыта декодирования </w:t>
+        <w:t>опытным путем</w:t>
       </w:r>
       <w:r>
         <w:rPr>
           <w:sz w:val="16"/>
           <w:szCs w:val="16"/>
-          <w:lang w:val="en-US"/>
-        </w:rPr>
-        <w:t>SDR</w:t>
-      </w:r>
-      <w:r>
-        <w:rPr>
-          <w:sz w:val="16"/>
-          <w:szCs w:val="16"/>
-        </w:rPr>
-        <w:t xml:space="preserve">-потока при помощи </w:t>
-      </w:r>
-      <w:r>
-        <w:rPr>
-          <w:sz w:val="16"/>
-          <w:szCs w:val="16"/>
-          <w:lang w:val="en-US"/>
-        </w:rPr>
-        <w:t>STFT</w:t>
-      </w:r>
-      <w:r>
-        <w:rPr>
-          <w:sz w:val="16"/>
-          <w:szCs w:val="16"/>
-        </w:rPr>
-        <w:t xml:space="preserve"> (при шаге окна в 1/3 его размера обеспечивается корректная частотно-временная развертка потока)</w:t>
-      </w:r>
-      <w:r>
-        <w:rPr>
-          <w:sz w:val="16"/>
-          <w:szCs w:val="16"/>
-        </w:rPr>
-        <w:t xml:space="preserve"> </w:t>
-      </w:r>
-      <w:r>
-        <w:rPr>
-          <w:sz w:val="16"/>
-          <w:szCs w:val="16"/>
-        </w:rPr>
-        <w:t>–</w:t>
-      </w:r>
-      <w:r>
-        <w:rPr>
-          <w:sz w:val="16"/>
-          <w:szCs w:val="16"/>
-        </w:rPr>
-        <w:t xml:space="preserve"> </w:t>
-      </w:r>
-      <w:r>
-        <w:rPr>
-          <w:sz w:val="16"/>
-          <w:szCs w:val="16"/>
-        </w:rPr>
-        <w:t xml:space="preserve">т.е. </w:t>
-      </w:r>
-      <w:r>
-        <w:rPr>
-          <w:sz w:val="16"/>
-          <w:szCs w:val="16"/>
-        </w:rPr>
-        <w:t xml:space="preserve">для построения </w:t>
-      </w:r>
-      <w:proofErr w:type="spellStart"/>
-      <w:r>
-        <w:rPr>
-          <w:sz w:val="16"/>
-          <w:szCs w:val="16"/>
-        </w:rPr>
-        <w:t>сонограммы</w:t>
-      </w:r>
-      <w:proofErr w:type="spellEnd"/>
-      <w:r>
-        <w:rPr>
-          <w:sz w:val="16"/>
-          <w:szCs w:val="16"/>
-        </w:rPr>
-        <w:t xml:space="preserve"> </w:t>
-      </w:r>
-      <w:r>
-        <w:rPr>
-          <w:sz w:val="16"/>
-          <w:szCs w:val="16"/>
-        </w:rPr>
-        <w:t xml:space="preserve">был выбран </w:t>
-      </w:r>
-      <w:r>
-        <w:rPr>
-          <w:sz w:val="16"/>
-          <w:szCs w:val="16"/>
-        </w:rPr>
-        <w:t xml:space="preserve">шаг </w:t>
-      </w:r>
-      <w:r>
-        <w:rPr>
-          <w:sz w:val="16"/>
-          <w:szCs w:val="16"/>
-        </w:rPr>
-        <w:t xml:space="preserve">в знаменателе кратный </w:t>
-      </w:r>
-      <w:r>
-        <w:rPr>
-          <w:sz w:val="16"/>
-          <w:szCs w:val="16"/>
-        </w:rPr>
-        <w:t>3</w:t>
-      </w:r>
-      <w:r>
-        <w:rPr>
-          <w:sz w:val="16"/>
-          <w:szCs w:val="16"/>
-        </w:rPr>
-        <w:t xml:space="preserve"> (дополнительно умноженный на 1.5 для достижения нужной скорости прохождения выборки).</w:t>
+        </w:rPr>
+        <w:t>.</w:t>
       </w:r>
     </w:p>
   </w:footnote>
@@ -4760,7 +4779,7 @@
 </file>
 
 <file path=customXml/itemProps1.xml><?xml version="1.0" encoding="utf-8"?>
-<ds:datastoreItem xmlns:ds="http://schemas.openxmlformats.org/officeDocument/2006/customXml" ds:itemID="{1FB6AD16-4472-4001-A447-1C3B407B2FF6}">
+<ds:datastoreItem xmlns:ds="http://schemas.openxmlformats.org/officeDocument/2006/customXml" ds:itemID="{5EBC1598-D9DA-4629-ABC9-98F7AD418BC8}">
   <ds:schemaRefs>
     <ds:schemaRef ds:uri="http://schemas.openxmlformats.org/officeDocument/2006/bibliography"/>
   </ds:schemaRefs>

</xml_diff>

<commit_message>
Small refactoring. Raw waterfall image presentation was improved.
</commit_message>
<xml_diff>
--- a/docs/ExactDopplerRUS.docx
+++ b/docs/ExactDopplerRUS.docx
@@ -86,10 +86,10 @@
             <v:path o:extrusionok="f" gradientshapeok="t" o:connecttype="rect"/>
             <o:lock v:ext="edit" aspectratio="t"/>
           </v:shapetype>
-          <v:shape id="_x0000_i1025" type="#_x0000_t75" style="width:186.1pt;height:170.2pt" o:ole="">
+          <v:shape id="_x0000_i1025" type="#_x0000_t75" style="width:186pt;height:170.25pt" o:ole="">
             <v:imagedata r:id="rId8" o:title=""/>
           </v:shape>
-          <o:OLEObject Type="Embed" ProgID="Visio.Drawing.15" ShapeID="_x0000_i1025" DrawAspect="Content" ObjectID="_1539351031" r:id="rId9"/>
+          <o:OLEObject Type="Embed" ProgID="Visio.Drawing.15" ShapeID="_x0000_i1025" DrawAspect="Content" ObjectID="_1541690627" r:id="rId9"/>
         </w:object>
       </w:r>
     </w:p>
@@ -181,7 +181,7 @@
           <w:sz w:val="24"/>
           <w:szCs w:val="24"/>
         </w:rPr>
-        <w:t>30</w:t>
+        <w:t>26.11</w:t>
       </w:r>
       <w:r>
         <w:rPr>
@@ -190,47 +190,65 @@
           <w:sz w:val="24"/>
           <w:szCs w:val="24"/>
         </w:rPr>
-        <w:t>.10</w:t>
-      </w:r>
-      <w:r>
-        <w:rPr>
-          <w:b/>
-          <w:i/>
+        <w:t>.2016</w:t>
+      </w:r>
+    </w:p>
+    <w:p>
+      <w:pPr>
+        <w:jc w:val="center"/>
+      </w:pPr>
+    </w:p>
+    <w:p>
+      <w:pPr>
+        <w:jc w:val="center"/>
+      </w:pPr>
+    </w:p>
+    <w:p>
+      <w:pPr>
+        <w:jc w:val="center"/>
+      </w:pPr>
+    </w:p>
+    <w:p>
+      <w:pPr>
+        <w:jc w:val="center"/>
+      </w:pPr>
+    </w:p>
+    <w:p>
+      <w:pPr>
+        <w:jc w:val="center"/>
+      </w:pPr>
+    </w:p>
+    <w:p>
+      <w:pPr>
+        <w:jc w:val="center"/>
+      </w:pPr>
+    </w:p>
+    <w:p>
+      <w:pPr>
+        <w:spacing w:after="0" w:line="240" w:lineRule="auto"/>
+        <w:jc w:val="center"/>
+        <w:rPr>
+          <w:b/>
           <w:sz w:val="24"/>
           <w:szCs w:val="24"/>
         </w:rPr>
-        <w:t>.2016</w:t>
-      </w:r>
-    </w:p>
-    <w:p>
-      <w:pPr>
-        <w:jc w:val="center"/>
-      </w:pPr>
-    </w:p>
-    <w:p>
-      <w:pPr>
-        <w:jc w:val="center"/>
-      </w:pPr>
-    </w:p>
-    <w:p>
-      <w:pPr>
-        <w:jc w:val="center"/>
-      </w:pPr>
-    </w:p>
-    <w:p>
-      <w:pPr>
-        <w:jc w:val="center"/>
-      </w:pPr>
-    </w:p>
-    <w:p>
-      <w:pPr>
-        <w:jc w:val="center"/>
-      </w:pPr>
-    </w:p>
-    <w:p>
-      <w:pPr>
-        <w:jc w:val="center"/>
-      </w:pPr>
+      </w:pPr>
+      <w:r>
+        <w:rPr>
+          <w:b/>
+          <w:sz w:val="24"/>
+          <w:szCs w:val="24"/>
+        </w:rPr>
+        <w:t xml:space="preserve">г. </w:t>
+      </w:r>
+      <w:r>
+        <w:rPr>
+          <w:b/>
+          <w:sz w:val="24"/>
+          <w:szCs w:val="24"/>
+        </w:rPr>
+        <w:t>Череповец</w:t>
+      </w:r>
     </w:p>
     <w:p>
       <w:pPr>
@@ -248,15 +266,48 @@
           <w:sz w:val="24"/>
           <w:szCs w:val="24"/>
         </w:rPr>
-        <w:t xml:space="preserve">г. </w:t>
-      </w:r>
-      <w:r>
-        <w:rPr>
-          <w:b/>
+        <w:t>2016</w:t>
+      </w:r>
+    </w:p>
+    <w:p>
+      <w:pPr>
+        <w:ind w:left="426"/>
+        <w:jc w:val="center"/>
+        <w:rPr>
+          <w:sz w:val="32"/>
+          <w:szCs w:val="32"/>
+        </w:rPr>
+      </w:pPr>
+      <w:r>
+        <w:object w:dxaOrig="8910" w:dyaOrig="5986">
+          <v:shape id="_x0000_i1026" type="#_x0000_t75" style="width:445.5pt;height:299.25pt" o:ole="">
+            <v:imagedata r:id="rId10" o:title=""/>
+          </v:shape>
+          <o:OLEObject Type="Embed" ProgID="Visio.Drawing.15" ShapeID="_x0000_i1026" DrawAspect="Content" ObjectID="_1541690628" r:id="rId11"/>
+        </w:object>
+      </w:r>
+    </w:p>
+    <w:p>
+      <w:pPr>
+        <w:jc w:val="center"/>
+        <w:rPr>
           <w:sz w:val="24"/>
           <w:szCs w:val="24"/>
         </w:rPr>
-        <w:t>Череповец</w:t>
+      </w:pPr>
+      <w:r>
+        <w:rPr>
+          <w:sz w:val="24"/>
+          <w:szCs w:val="24"/>
+        </w:rPr>
+        <w:t>Рисунок 1 – Структурная схема</w:t>
+      </w:r>
+      <w:r>
+        <w:rPr>
+          <w:sz w:val="24"/>
+          <w:szCs w:val="24"/>
+        </w:rPr>
+        <w:t xml:space="preserve"> доплеровского акустического детектора</w:t>
       </w:r>
     </w:p>
     <w:p>
@@ -264,112 +315,51 @@
         <w:spacing w:after="0" w:line="240" w:lineRule="auto"/>
         <w:jc w:val="center"/>
         <w:rPr>
-          <w:b/>
+          <w:sz w:val="32"/>
+          <w:szCs w:val="32"/>
+        </w:rPr>
+      </w:pPr>
+    </w:p>
+    <w:p>
+      <w:pPr>
+        <w:ind w:left="993"/>
+      </w:pPr>
+      <w:r>
+        <w:object w:dxaOrig="8131" w:dyaOrig="8295">
+          <v:shape id="_x0000_i1027" type="#_x0000_t75" style="width:351.75pt;height:359.25pt" o:ole="">
+            <v:imagedata r:id="rId12" o:title=""/>
+          </v:shape>
+          <o:OLEObject Type="Embed" ProgID="Visio.Drawing.15" ShapeID="_x0000_i1027" DrawAspect="Content" ObjectID="_1541690629" r:id="rId13"/>
+        </w:object>
+      </w:r>
+    </w:p>
+    <w:p>
+      <w:pPr>
+        <w:jc w:val="center"/>
+        <w:rPr>
           <w:sz w:val="24"/>
           <w:szCs w:val="24"/>
         </w:rPr>
       </w:pPr>
       <w:r>
         <w:rPr>
-          <w:b/>
           <w:sz w:val="24"/>
           <w:szCs w:val="24"/>
         </w:rPr>
-        <w:t>2016</w:t>
-      </w:r>
-    </w:p>
-    <w:p/>
-    <w:p>
-      <w:pPr>
-        <w:ind w:left="426"/>
-        <w:jc w:val="center"/>
-        <w:rPr>
-          <w:sz w:val="32"/>
-          <w:szCs w:val="32"/>
-        </w:rPr>
-      </w:pPr>
-      <w:r>
-        <w:object w:dxaOrig="8910" w:dyaOrig="5985">
-          <v:shape id="_x0000_i1026" type="#_x0000_t75" style="width:386.2pt;height:259pt" o:ole="">
-            <v:imagedata r:id="rId10" o:title=""/>
-          </v:shape>
-          <o:OLEObject Type="Embed" ProgID="Visio.Drawing.15" ShapeID="_x0000_i1026" DrawAspect="Content" ObjectID="_1539351032" r:id="rId11"/>
-        </w:object>
-      </w:r>
-    </w:p>
-    <w:p>
-      <w:pPr>
-        <w:jc w:val="center"/>
+        <w:t>Рисунок 2</w:t>
+      </w:r>
+      <w:r>
         <w:rPr>
           <w:sz w:val="24"/>
           <w:szCs w:val="24"/>
         </w:rPr>
-      </w:pPr>
+        <w:t xml:space="preserve"> – </w:t>
+      </w:r>
       <w:r>
         <w:rPr>
           <w:sz w:val="24"/>
           <w:szCs w:val="24"/>
         </w:rPr>
-        <w:t>Рисунок 1 – Структурная схема</w:t>
-      </w:r>
-      <w:r>
-        <w:rPr>
-          <w:sz w:val="24"/>
-          <w:szCs w:val="24"/>
-        </w:rPr>
-        <w:t xml:space="preserve"> доплеровского акустического детектора</w:t>
-      </w:r>
-    </w:p>
-    <w:p>
-      <w:pPr>
-        <w:spacing w:after="0" w:line="240" w:lineRule="auto"/>
-        <w:jc w:val="center"/>
-        <w:rPr>
-          <w:sz w:val="32"/>
-          <w:szCs w:val="32"/>
-        </w:rPr>
-      </w:pPr>
-    </w:p>
-    <w:p>
-      <w:pPr>
-        <w:ind w:left="993"/>
-      </w:pPr>
-      <w:r>
-        <w:object w:dxaOrig="8131" w:dyaOrig="8295">
-          <v:shape id="_x0000_i1027" type="#_x0000_t75" style="width:351.6pt;height:359.05pt" o:ole="">
-            <v:imagedata r:id="rId12" o:title=""/>
-          </v:shape>
-          <o:OLEObject Type="Embed" ProgID="Visio.Drawing.15" ShapeID="_x0000_i1027" DrawAspect="Content" ObjectID="_1539351033" r:id="rId13"/>
-        </w:object>
-      </w:r>
-    </w:p>
-    <w:p>
-      <w:pPr>
-        <w:jc w:val="center"/>
-        <w:rPr>
-          <w:sz w:val="24"/>
-          <w:szCs w:val="24"/>
-        </w:rPr>
-      </w:pPr>
-      <w:r>
-        <w:rPr>
-          <w:sz w:val="24"/>
-          <w:szCs w:val="24"/>
-        </w:rPr>
-        <w:t>Рисунок 2</w:t>
-      </w:r>
-      <w:r>
-        <w:rPr>
-          <w:sz w:val="24"/>
-          <w:szCs w:val="24"/>
-        </w:rPr>
-        <w:t xml:space="preserve"> – </w:t>
-      </w:r>
-      <w:r>
-        <w:rPr>
-          <w:sz w:val="24"/>
-          <w:szCs w:val="24"/>
-        </w:rPr>
         <w:t>Детектирование доплеровских всплесков на «водопаде»</w:t>
       </w:r>
     </w:p>
@@ -456,7 +446,19 @@
         <w:t>с</w:t>
       </w:r>
       <w:r>
-        <w:t xml:space="preserve"> частотой синуса 21 кГц, который выводится звуковым устройством на колонки и формирует </w:t>
+        <w:t xml:space="preserve"> </w:t>
+      </w:r>
+      <w:r>
+        <w:t xml:space="preserve">набором синусоид (по-умолчанию –  </w:t>
+      </w:r>
+      <w:r>
+        <w:t xml:space="preserve">пара </w:t>
+      </w:r>
+      <w:r>
+        <w:t>20300 Гц и 21000 Гц)</w:t>
+      </w:r>
+      <w:r>
+        <w:t xml:space="preserve">, который выводится звуковым устройством на колонки и формирует </w:t>
       </w:r>
       <w:r>
         <w:t>(</w:t>
@@ -748,7 +750,7 @@
         <w:jc w:val="both"/>
       </w:pPr>
       <w:r>
-        <w:t xml:space="preserve">В центральной частоте («несущая») </w:t>
+        <w:t xml:space="preserve">Для каждого синуса – на гармонике центральной частоты </w:t>
       </w:r>
       <w:r>
         <w:t>определяется уровень энергии, соответствующий максимальному значению при текущей разрядности входного сигнала, вычисляется невязка текущего усиления и целевого, делается шаг в направлении корректировки («несущая» должна иметь максимальную энергию</w:t>
@@ -976,8 +978,6 @@
     </w:p>
     <w:p>
       <w:pPr>
-        <w:spacing w:before="120"/>
-        <w:jc w:val="both"/>
         <w:rPr>
           <w:b/>
           <w:color w:val="2E74B5" w:themeColor="accent1" w:themeShade="BF"/>
@@ -985,18 +985,15 @@
           <w:szCs w:val="24"/>
         </w:rPr>
       </w:pPr>
-    </w:p>
-    <w:p>
-      <w:pPr>
-        <w:spacing w:before="120"/>
-        <w:jc w:val="both"/>
+      <w:r>
         <w:rPr>
           <w:b/>
           <w:color w:val="2E74B5" w:themeColor="accent1" w:themeShade="BF"/>
           <w:sz w:val="24"/>
           <w:szCs w:val="24"/>
         </w:rPr>
-      </w:pPr>
+        <w:br w:type="page"/>
+      </w:r>
     </w:p>
     <w:p>
       <w:pPr>
@@ -1381,8 +1378,10 @@
           <w:bottom w:val="single" w:sz="4" w:space="1" w:color="auto"/>
           <w:right w:val="single" w:sz="4" w:space="4" w:color="auto"/>
         </w:pBdr>
-        <w:spacing w:after="120"/>
-        <w:rPr>
+        <w:shd w:val="clear" w:color="auto" w:fill="D9D9D9" w:themeFill="background1" w:themeFillShade="D9"/>
+        <w:spacing w:before="120" w:after="120"/>
+        <w:rPr>
+          <w:rFonts w:ascii="Arial Black" w:hAnsi="Arial Black" w:cs="Arial"/>
           <w:b/>
           <w:noProof/>
           <w:color w:val="FF0000"/>
@@ -1391,6 +1390,7 @@
       </w:pPr>
       <w:r>
         <w:rPr>
+          <w:rFonts w:ascii="Arial Black" w:hAnsi="Arial Black" w:cs="Arial"/>
           <w:b/>
           <w:noProof/>
           <w:color w:val="FF0000"/>
@@ -1407,19 +1407,104 @@
           <w:bottom w:val="single" w:sz="4" w:space="1" w:color="auto"/>
           <w:right w:val="single" w:sz="4" w:space="4" w:color="auto"/>
         </w:pBdr>
-        <w:jc w:val="both"/>
-        <w:rPr>
+        <w:shd w:val="clear" w:color="auto" w:fill="F2F2F2" w:themeFill="background1" w:themeFillShade="F2"/>
+        <w:jc w:val="both"/>
+        <w:rPr>
+          <w:rFonts w:ascii="Arial" w:hAnsi="Arial" w:cs="Arial"/>
+          <w:b/>
           <w:sz w:val="24"/>
           <w:szCs w:val="24"/>
         </w:rPr>
       </w:pPr>
       <w:r>
         <w:rPr>
+          <w:rFonts w:ascii="Arial" w:hAnsi="Arial" w:cs="Arial"/>
           <w:b/>
           <w:sz w:val="24"/>
           <w:szCs w:val="24"/>
         </w:rPr>
-        <w:t>В качестве излучателей используйте аудиоколонки бюджетного класса – высокий уровень энергии в области высоких частот может привести к перегреву ВЧ-динамиков и их выходу из строя.</w:t>
+        <w:t>В качестве излучателей используйте а</w:t>
+      </w:r>
+      <w:r>
+        <w:rPr>
+          <w:rFonts w:ascii="Arial" w:hAnsi="Arial" w:cs="Arial"/>
+          <w:b/>
+          <w:sz w:val="24"/>
+          <w:szCs w:val="24"/>
+        </w:rPr>
+        <w:t xml:space="preserve">удиоколонки </w:t>
+      </w:r>
+      <w:r>
+        <w:rPr>
+          <w:rFonts w:ascii="Arial" w:hAnsi="Arial" w:cs="Arial"/>
+          <w:b/>
+          <w:sz w:val="24"/>
+          <w:szCs w:val="24"/>
+        </w:rPr>
+        <w:t xml:space="preserve">с одним динамиком небольшого диаметра и только лишь </w:t>
+      </w:r>
+      <w:r>
+        <w:rPr>
+          <w:rFonts w:ascii="Arial" w:hAnsi="Arial" w:cs="Arial"/>
+          <w:b/>
+          <w:sz w:val="24"/>
+          <w:szCs w:val="24"/>
+        </w:rPr>
+        <w:t xml:space="preserve">бюджетного класса </w:t>
+      </w:r>
+      <w:r>
+        <w:rPr>
+          <w:rFonts w:ascii="Arial" w:hAnsi="Arial" w:cs="Arial"/>
+          <w:b/>
+          <w:sz w:val="24"/>
+          <w:szCs w:val="24"/>
+        </w:rPr>
+        <w:t>–</w:t>
+      </w:r>
+      <w:r>
+        <w:rPr>
+          <w:rFonts w:ascii="Arial" w:hAnsi="Arial" w:cs="Arial"/>
+          <w:b/>
+          <w:sz w:val="24"/>
+          <w:szCs w:val="24"/>
+        </w:rPr>
+        <w:t xml:space="preserve"> </w:t>
+      </w:r>
+      <w:r>
+        <w:rPr>
+          <w:rFonts w:ascii="Arial" w:hAnsi="Arial" w:cs="Arial"/>
+          <w:b/>
+          <w:sz w:val="24"/>
+          <w:szCs w:val="24"/>
+        </w:rPr>
+        <w:t xml:space="preserve">большой </w:t>
+      </w:r>
+      <w:r>
+        <w:rPr>
+          <w:rFonts w:ascii="Arial" w:hAnsi="Arial" w:cs="Arial"/>
+          <w:b/>
+          <w:sz w:val="24"/>
+          <w:szCs w:val="24"/>
+        </w:rPr>
+        <w:t>уровень энергии в области высоких частот</w:t>
+      </w:r>
+      <w:r>
+        <w:rPr>
+          <w:rFonts w:ascii="Arial" w:hAnsi="Arial" w:cs="Arial"/>
+          <w:b/>
+          <w:sz w:val="24"/>
+          <w:szCs w:val="24"/>
+        </w:rPr>
+        <w:t xml:space="preserve"> (не воспринимаемых ухом)</w:t>
+      </w:r>
+      <w:r>
+        <w:rPr>
+          <w:rFonts w:ascii="Arial" w:hAnsi="Arial" w:cs="Arial"/>
+          <w:b/>
+          <w:sz w:val="24"/>
+          <w:szCs w:val="24"/>
+        </w:rPr>
+        <w:t xml:space="preserve"> может привести к перегреву ВЧ-динамиков и их выходу из строя.</w:t>
       </w:r>
     </w:p>
     <w:p>
@@ -1434,7 +1519,6 @@
     <w:p>
       <w:pPr>
         <w:spacing w:before="120"/>
-        <w:ind w:firstLine="708"/>
         <w:jc w:val="both"/>
       </w:pPr>
       <w:bookmarkStart w:id="0" w:name="_GoBack"/>
@@ -3141,7 +3225,21 @@
           <w:sz w:val="16"/>
           <w:szCs w:val="16"/>
         </w:rPr>
-        <w:t>0.7 с, что соответствует длительности жеста или компоненты движения человеческого тела.</w:t>
+        <w:t xml:space="preserve">0.7 с, что </w:t>
+      </w:r>
+      <w:r>
+        <w:rPr>
+          <w:sz w:val="16"/>
+          <w:szCs w:val="16"/>
+        </w:rPr>
+        <w:t xml:space="preserve">приблизительно </w:t>
+      </w:r>
+      <w:r>
+        <w:rPr>
+          <w:sz w:val="16"/>
+          <w:szCs w:val="16"/>
+        </w:rPr>
+        <w:t>соответствует длительности жеста или компоненты движения человеческого тела.</w:t>
       </w:r>
     </w:p>
   </w:footnote>
@@ -4779,7 +4877,7 @@
 </file>
 
 <file path=customXml/itemProps1.xml><?xml version="1.0" encoding="utf-8"?>
-<ds:datastoreItem xmlns:ds="http://schemas.openxmlformats.org/officeDocument/2006/customXml" ds:itemID="{5EBC1598-D9DA-4629-ABC9-98F7AD418BC8}">
+<ds:datastoreItem xmlns:ds="http://schemas.openxmlformats.org/officeDocument/2006/customXml" ds:itemID="{74801DFD-B55D-4256-9A72-6FF3011D1109}">
   <ds:schemaRefs>
     <ds:schemaRef ds:uri="http://schemas.openxmlformats.org/officeDocument/2006/bibliography"/>
   </ds:schemaRefs>

</xml_diff>